<commit_message>
message color and username shows
</commit_message>
<xml_diff>
--- a/public/assets/fileOrPdf/bitfums realtime chat in lara vue push.docx
+++ b/public/assets/fileOrPdf/bitfums realtime chat in lara vue push.docx
@@ -464,263 +464,1628 @@
       <w:pPr>
         <w:pStyle w:val="ListParagraph"/>
         <w:rPr>
-          <w:rFonts w:ascii="Times New Roman" w:hAnsi="Times New Roman" w:cs="Times New Roman"/>
-          <w:sz w:val="24"/>
-          <w:szCs w:val="24"/>
-        </w:rPr>
-      </w:pPr>
-      <w:r>
-        <w:rPr>
-          <w:rFonts w:ascii="Times New Roman" w:hAnsi="Times New Roman" w:cs="Times New Roman"/>
-          <w:sz w:val="24"/>
-          <w:szCs w:val="24"/>
-        </w:rPr>
-        <w:lastRenderedPageBreak/>
+          <w:rFonts w:ascii="Segoe UI" w:hAnsi="Segoe UI" w:cs="Segoe UI"/>
+          <w:color w:val="B2ACA2"/>
+          <w:shd w:val="clear" w:color="auto" w:fill="181A1B"/>
+        </w:rPr>
+      </w:pPr>
+    </w:p>
+    <w:p>
+      <w:pPr>
+        <w:pStyle w:val="ListParagraph"/>
+        <w:rPr>
+          <w:rFonts w:ascii="Times New Roman" w:hAnsi="Times New Roman" w:cs="Times New Roman"/>
+          <w:sz w:val="24"/>
+          <w:szCs w:val="24"/>
+        </w:rPr>
+      </w:pPr>
+      <w:r>
+        <w:rPr>
+          <w:rFonts w:ascii="Times New Roman" w:hAnsi="Times New Roman" w:cs="Times New Roman"/>
+          <w:sz w:val="24"/>
+          <w:szCs w:val="24"/>
+        </w:rPr>
         <w:t>Comment out code is:-</w:t>
       </w:r>
     </w:p>
     <w:p>
       <w:pPr>
-        <w:spacing w:after="0" w:line="240" w:lineRule="auto"/>
-        <w:ind w:left="720"/>
-        <w:rPr>
-          <w:rStyle w:val="HTMLCode"/>
-          <w:rFonts w:ascii="Consolas" w:eastAsiaTheme="minorEastAsia" w:hAnsi="Consolas"/>
-          <w:color w:val="CF5851"/>
-          <w:bdr w:val="single" w:sz="2" w:space="0" w:color="282B49" w:frame="1"/>
-          <w:shd w:val="clear" w:color="auto" w:fill="1A1C1D"/>
-        </w:rPr>
-      </w:pPr>
-      <w:r>
-        <w:rPr>
-          <w:rStyle w:val="HTMLCode"/>
-          <w:rFonts w:ascii="Consolas" w:eastAsiaTheme="minorEastAsia" w:hAnsi="Consolas"/>
-          <w:color w:val="CF5851"/>
-          <w:shd w:val="clear" w:color="auto" w:fill="1A1C1D"/>
-        </w:rPr>
-        <w:t>import Echo from 'laravel-echo';</w:t>
-      </w:r>
-    </w:p>
-    <w:p>
-      <w:pPr>
-        <w:spacing w:after="0" w:line="240" w:lineRule="auto"/>
-        <w:ind w:left="720"/>
-        <w:rPr>
-          <w:rStyle w:val="HTMLCode"/>
-          <w:rFonts w:ascii="Consolas" w:eastAsiaTheme="minorEastAsia" w:hAnsi="Consolas"/>
-          <w:color w:val="CF5851"/>
-          <w:bdr w:val="single" w:sz="2" w:space="0" w:color="282B49" w:frame="1"/>
-          <w:shd w:val="clear" w:color="auto" w:fill="1A1C1D"/>
-        </w:rPr>
-      </w:pPr>
-      <w:r>
-        <w:rPr>
-          <w:rStyle w:val="HTMLCode"/>
-          <w:rFonts w:ascii="Consolas" w:eastAsiaTheme="minorEastAsia" w:hAnsi="Consolas"/>
-          <w:color w:val="CF5851"/>
-          <w:shd w:val="clear" w:color="auto" w:fill="1A1C1D"/>
-        </w:rPr>
-        <w:t>import Pusher from 'pusher-js';</w:t>
-      </w:r>
-    </w:p>
-    <w:p>
-      <w:pPr>
-        <w:spacing w:after="0" w:line="240" w:lineRule="auto"/>
-        <w:ind w:left="720"/>
-        <w:rPr>
-          <w:rStyle w:val="HTMLCode"/>
-          <w:rFonts w:ascii="Consolas" w:eastAsiaTheme="minorEastAsia" w:hAnsi="Consolas"/>
-          <w:color w:val="CF5851"/>
-          <w:bdr w:val="single" w:sz="2" w:space="0" w:color="282B49" w:frame="1"/>
-          <w:shd w:val="clear" w:color="auto" w:fill="1A1C1D"/>
-        </w:rPr>
-      </w:pPr>
-      <w:r>
-        <w:rPr>
-          <w:rStyle w:val="HTMLCode"/>
-          <w:rFonts w:ascii="Consolas" w:eastAsiaTheme="minorEastAsia" w:hAnsi="Consolas"/>
-          <w:color w:val="CF5851"/>
-          <w:bdr w:val="single" w:sz="2" w:space="0" w:color="282B49" w:frame="1"/>
-          <w:shd w:val="clear" w:color="auto" w:fill="1A1C1D"/>
-        </w:rPr>
-        <w:t> </w:t>
-      </w:r>
-    </w:p>
-    <w:p>
-      <w:pPr>
-        <w:spacing w:after="0" w:line="240" w:lineRule="auto"/>
-        <w:ind w:left="720"/>
-        <w:rPr>
-          <w:rStyle w:val="HTMLCode"/>
-          <w:rFonts w:ascii="Consolas" w:eastAsiaTheme="minorEastAsia" w:hAnsi="Consolas"/>
-          <w:color w:val="CF5851"/>
-          <w:bdr w:val="single" w:sz="2" w:space="0" w:color="282B49" w:frame="1"/>
-          <w:shd w:val="clear" w:color="auto" w:fill="1A1C1D"/>
-        </w:rPr>
-      </w:pPr>
-      <w:r>
-        <w:rPr>
-          <w:rStyle w:val="HTMLCode"/>
-          <w:rFonts w:ascii="Consolas" w:eastAsiaTheme="minorEastAsia" w:hAnsi="Consolas"/>
-          <w:color w:val="CF5851"/>
-          <w:shd w:val="clear" w:color="auto" w:fill="1A1C1D"/>
-        </w:rPr>
-        <w:t>window.Pusher = Pusher;</w:t>
-      </w:r>
-    </w:p>
-    <w:p>
-      <w:pPr>
-        <w:spacing w:after="0" w:line="240" w:lineRule="auto"/>
-        <w:ind w:left="720"/>
-        <w:rPr>
-          <w:rStyle w:val="HTMLCode"/>
-          <w:rFonts w:ascii="Consolas" w:eastAsiaTheme="minorEastAsia" w:hAnsi="Consolas"/>
-          <w:color w:val="CF5851"/>
-          <w:bdr w:val="single" w:sz="2" w:space="0" w:color="282B49" w:frame="1"/>
-          <w:shd w:val="clear" w:color="auto" w:fill="1A1C1D"/>
-        </w:rPr>
-      </w:pPr>
-      <w:r>
-        <w:rPr>
-          <w:rStyle w:val="HTMLCode"/>
-          <w:rFonts w:ascii="Consolas" w:eastAsiaTheme="minorEastAsia" w:hAnsi="Consolas"/>
-          <w:color w:val="CF5851"/>
-          <w:bdr w:val="single" w:sz="2" w:space="0" w:color="282B49" w:frame="1"/>
-          <w:shd w:val="clear" w:color="auto" w:fill="1A1C1D"/>
-        </w:rPr>
-        <w:t> </w:t>
-      </w:r>
-    </w:p>
-    <w:p>
-      <w:pPr>
-        <w:spacing w:after="0" w:line="240" w:lineRule="auto"/>
-        <w:ind w:left="720"/>
-        <w:rPr>
-          <w:rStyle w:val="HTMLCode"/>
-          <w:rFonts w:ascii="Consolas" w:eastAsiaTheme="minorEastAsia" w:hAnsi="Consolas"/>
-          <w:color w:val="CF5851"/>
-          <w:bdr w:val="single" w:sz="2" w:space="0" w:color="282B49" w:frame="1"/>
-          <w:shd w:val="clear" w:color="auto" w:fill="1A1C1D"/>
-        </w:rPr>
-      </w:pPr>
-      <w:r>
-        <w:rPr>
-          <w:rStyle w:val="HTMLCode"/>
-          <w:rFonts w:ascii="Consolas" w:eastAsiaTheme="minorEastAsia" w:hAnsi="Consolas"/>
-          <w:color w:val="CF5851"/>
-          <w:shd w:val="clear" w:color="auto" w:fill="1A1C1D"/>
-        </w:rPr>
-        <w:t>window.Echo = new Echo({</w:t>
-      </w:r>
-    </w:p>
-    <w:p>
-      <w:pPr>
-        <w:spacing w:after="0" w:line="240" w:lineRule="auto"/>
-        <w:ind w:left="720"/>
-        <w:rPr>
-          <w:rStyle w:val="HTMLCode"/>
-          <w:rFonts w:ascii="Consolas" w:eastAsiaTheme="minorEastAsia" w:hAnsi="Consolas"/>
-          <w:color w:val="CF5851"/>
-          <w:bdr w:val="single" w:sz="2" w:space="0" w:color="282B49" w:frame="1"/>
-          <w:shd w:val="clear" w:color="auto" w:fill="1A1C1D"/>
-        </w:rPr>
-      </w:pPr>
-      <w:r>
-        <w:rPr>
-          <w:rStyle w:val="HTMLCode"/>
-          <w:rFonts w:ascii="Consolas" w:eastAsiaTheme="minorEastAsia" w:hAnsi="Consolas"/>
-          <w:color w:val="CF5851"/>
-          <w:shd w:val="clear" w:color="auto" w:fill="1A1C1D"/>
-        </w:rPr>
-        <w:t xml:space="preserve">    broadcaster: 'pusher',</w:t>
-      </w:r>
-    </w:p>
-    <w:p>
-      <w:pPr>
-        <w:spacing w:after="0" w:line="240" w:lineRule="auto"/>
-        <w:ind w:left="720"/>
-        <w:rPr>
-          <w:rStyle w:val="HTMLCode"/>
-          <w:rFonts w:ascii="Consolas" w:eastAsiaTheme="minorEastAsia" w:hAnsi="Consolas"/>
-          <w:color w:val="CF5851"/>
-          <w:bdr w:val="single" w:sz="2" w:space="0" w:color="282B49" w:frame="1"/>
-          <w:shd w:val="clear" w:color="auto" w:fill="1A1C1D"/>
-        </w:rPr>
-      </w:pPr>
-      <w:r>
-        <w:rPr>
-          <w:rStyle w:val="HTMLCode"/>
-          <w:rFonts w:ascii="Consolas" w:eastAsiaTheme="minorEastAsia" w:hAnsi="Consolas"/>
-          <w:color w:val="CF5851"/>
-          <w:shd w:val="clear" w:color="auto" w:fill="1A1C1D"/>
-        </w:rPr>
-        <w:t xml:space="preserve">    key: import.meta.env.VITE_PUSHER_APP_KEY,</w:t>
-      </w:r>
-    </w:p>
-    <w:p>
-      <w:pPr>
-        <w:spacing w:after="0" w:line="240" w:lineRule="auto"/>
-        <w:ind w:left="720"/>
-        <w:rPr>
-          <w:rStyle w:val="HTMLCode"/>
-          <w:rFonts w:ascii="Consolas" w:eastAsiaTheme="minorEastAsia" w:hAnsi="Consolas"/>
-          <w:color w:val="CF5851"/>
-          <w:bdr w:val="single" w:sz="2" w:space="0" w:color="282B49" w:frame="1"/>
-          <w:shd w:val="clear" w:color="auto" w:fill="1A1C1D"/>
-        </w:rPr>
-      </w:pPr>
-      <w:r>
-        <w:rPr>
-          <w:rStyle w:val="HTMLCode"/>
-          <w:rFonts w:ascii="Consolas" w:eastAsiaTheme="minorEastAsia" w:hAnsi="Consolas"/>
-          <w:color w:val="CF5851"/>
-          <w:shd w:val="clear" w:color="auto" w:fill="1A1C1D"/>
-        </w:rPr>
-        <w:t xml:space="preserve">    cluster: import.meta.env.VITE_PUSHER_APP_CLUSTER,</w:t>
-      </w:r>
-    </w:p>
-    <w:p>
-      <w:pPr>
-        <w:spacing w:after="0" w:line="240" w:lineRule="auto"/>
-        <w:ind w:left="720"/>
-        <w:rPr>
-          <w:rStyle w:val="HTMLCode"/>
-          <w:rFonts w:ascii="Consolas" w:eastAsiaTheme="minorEastAsia" w:hAnsi="Consolas"/>
-          <w:color w:val="CF5851"/>
-          <w:bdr w:val="single" w:sz="2" w:space="0" w:color="282B49" w:frame="1"/>
-          <w:shd w:val="clear" w:color="auto" w:fill="1A1C1D"/>
-        </w:rPr>
-      </w:pPr>
-      <w:r>
-        <w:rPr>
-          <w:rStyle w:val="HTMLCode"/>
-          <w:rFonts w:ascii="Consolas" w:eastAsiaTheme="minorEastAsia" w:hAnsi="Consolas"/>
-          <w:color w:val="CF5851"/>
-          <w:shd w:val="clear" w:color="auto" w:fill="1A1C1D"/>
-        </w:rPr>
-        <w:t xml:space="preserve">    forceTLS: true</w:t>
-      </w:r>
-    </w:p>
-    <w:p>
-      <w:pPr>
-        <w:spacing w:after="0" w:line="240" w:lineRule="auto"/>
-        <w:ind w:left="720"/>
-        <w:rPr>
-          <w:rStyle w:val="HTMLCode"/>
-          <w:rFonts w:ascii="Consolas" w:eastAsiaTheme="minorEastAsia" w:hAnsi="Consolas"/>
-          <w:color w:val="CF5851"/>
-          <w:shd w:val="clear" w:color="auto" w:fill="1A1C1D"/>
-        </w:rPr>
-      </w:pPr>
-      <w:r>
-        <w:rPr>
-          <w:rStyle w:val="HTMLCode"/>
-          <w:rFonts w:ascii="Consolas" w:eastAsiaTheme="minorEastAsia" w:hAnsi="Consolas"/>
-          <w:color w:val="CF5851"/>
-          <w:shd w:val="clear" w:color="auto" w:fill="1A1C1D"/>
+        <w:shd w:val="clear" w:color="auto" w:fill="1F1F1F"/>
+        <w:spacing w:after="0" w:line="285" w:lineRule="atLeast"/>
+        <w:rPr>
+          <w:rFonts w:ascii="Consolas" w:eastAsia="Times New Roman" w:hAnsi="Consolas" w:cs="Times New Roman"/>
+          <w:color w:val="CCCCCC"/>
+          <w:sz w:val="21"/>
+          <w:szCs w:val="21"/>
+        </w:rPr>
+      </w:pPr>
+      <w:r>
+        <w:rPr>
+          <w:rFonts w:ascii="Consolas" w:eastAsia="Times New Roman" w:hAnsi="Consolas" w:cs="Times New Roman"/>
+          <w:color w:val="C586C0"/>
+          <w:sz w:val="21"/>
+          <w:szCs w:val="21"/>
+        </w:rPr>
+        <w:t>import</w:t>
+      </w:r>
+      <w:r>
+        <w:rPr>
+          <w:rFonts w:ascii="Consolas" w:eastAsia="Times New Roman" w:hAnsi="Consolas" w:cs="Times New Roman"/>
+          <w:color w:val="CCCCCC"/>
+          <w:sz w:val="21"/>
+          <w:szCs w:val="21"/>
+        </w:rPr>
+        <w:t xml:space="preserve"> </w:t>
+      </w:r>
+      <w:r>
+        <w:rPr>
+          <w:rFonts w:ascii="Consolas" w:eastAsia="Times New Roman" w:hAnsi="Consolas" w:cs="Times New Roman"/>
+          <w:color w:val="9CDCFE"/>
+          <w:sz w:val="21"/>
+          <w:szCs w:val="21"/>
+        </w:rPr>
+        <w:t>Echo</w:t>
+      </w:r>
+      <w:r>
+        <w:rPr>
+          <w:rFonts w:ascii="Consolas" w:eastAsia="Times New Roman" w:hAnsi="Consolas" w:cs="Times New Roman"/>
+          <w:color w:val="CCCCCC"/>
+          <w:sz w:val="21"/>
+          <w:szCs w:val="21"/>
+        </w:rPr>
+        <w:t xml:space="preserve"> </w:t>
+      </w:r>
+      <w:r>
+        <w:rPr>
+          <w:rFonts w:ascii="Consolas" w:eastAsia="Times New Roman" w:hAnsi="Consolas" w:cs="Times New Roman"/>
+          <w:color w:val="C586C0"/>
+          <w:sz w:val="21"/>
+          <w:szCs w:val="21"/>
+        </w:rPr>
+        <w:t>from</w:t>
+      </w:r>
+      <w:r>
+        <w:rPr>
+          <w:rFonts w:ascii="Consolas" w:eastAsia="Times New Roman" w:hAnsi="Consolas" w:cs="Times New Roman"/>
+          <w:color w:val="CCCCCC"/>
+          <w:sz w:val="21"/>
+          <w:szCs w:val="21"/>
+        </w:rPr>
+        <w:t xml:space="preserve"> </w:t>
+      </w:r>
+      <w:r>
+        <w:rPr>
+          <w:rFonts w:ascii="Consolas" w:eastAsia="Times New Roman" w:hAnsi="Consolas" w:cs="Times New Roman"/>
+          <w:color w:val="CE9178"/>
+          <w:sz w:val="21"/>
+          <w:szCs w:val="21"/>
+        </w:rPr>
+        <w:t>"laravel-echo"</w:t>
+      </w:r>
+      <w:r>
+        <w:rPr>
+          <w:rFonts w:ascii="Consolas" w:eastAsia="Times New Roman" w:hAnsi="Consolas" w:cs="Times New Roman"/>
+          <w:color w:val="CCCCCC"/>
+          <w:sz w:val="21"/>
+          <w:szCs w:val="21"/>
+        </w:rPr>
+        <w:t>;</w:t>
+      </w:r>
+    </w:p>
+    <w:p>
+      <w:pPr>
+        <w:shd w:val="clear" w:color="auto" w:fill="1F1F1F"/>
+        <w:spacing w:after="0" w:line="285" w:lineRule="atLeast"/>
+        <w:rPr>
+          <w:rFonts w:ascii="Consolas" w:eastAsia="Times New Roman" w:hAnsi="Consolas" w:cs="Times New Roman"/>
+          <w:color w:val="CCCCCC"/>
+          <w:sz w:val="21"/>
+          <w:szCs w:val="21"/>
+        </w:rPr>
+      </w:pPr>
+    </w:p>
+    <w:p>
+      <w:pPr>
+        <w:shd w:val="clear" w:color="auto" w:fill="1F1F1F"/>
+        <w:spacing w:after="0" w:line="285" w:lineRule="atLeast"/>
+        <w:rPr>
+          <w:rFonts w:ascii="Consolas" w:eastAsia="Times New Roman" w:hAnsi="Consolas" w:cs="Times New Roman"/>
+          <w:color w:val="CCCCCC"/>
+          <w:sz w:val="21"/>
+          <w:szCs w:val="21"/>
+        </w:rPr>
+      </w:pPr>
+      <w:r>
+        <w:rPr>
+          <w:rFonts w:ascii="Consolas" w:eastAsia="Times New Roman" w:hAnsi="Consolas" w:cs="Times New Roman"/>
+          <w:color w:val="C586C0"/>
+          <w:sz w:val="21"/>
+          <w:szCs w:val="21"/>
+        </w:rPr>
+        <w:t>import</w:t>
+      </w:r>
+      <w:r>
+        <w:rPr>
+          <w:rFonts w:ascii="Consolas" w:eastAsia="Times New Roman" w:hAnsi="Consolas" w:cs="Times New Roman"/>
+          <w:color w:val="CCCCCC"/>
+          <w:sz w:val="21"/>
+          <w:szCs w:val="21"/>
+        </w:rPr>
+        <w:t xml:space="preserve"> </w:t>
+      </w:r>
+      <w:r>
+        <w:rPr>
+          <w:rFonts w:ascii="Consolas" w:eastAsia="Times New Roman" w:hAnsi="Consolas" w:cs="Times New Roman"/>
+          <w:color w:val="9CDCFE"/>
+          <w:sz w:val="21"/>
+          <w:szCs w:val="21"/>
+        </w:rPr>
+        <w:t>Pusher</w:t>
+      </w:r>
+      <w:r>
+        <w:rPr>
+          <w:rFonts w:ascii="Consolas" w:eastAsia="Times New Roman" w:hAnsi="Consolas" w:cs="Times New Roman"/>
+          <w:color w:val="CCCCCC"/>
+          <w:sz w:val="21"/>
+          <w:szCs w:val="21"/>
+        </w:rPr>
+        <w:t xml:space="preserve"> </w:t>
+      </w:r>
+      <w:r>
+        <w:rPr>
+          <w:rFonts w:ascii="Consolas" w:eastAsia="Times New Roman" w:hAnsi="Consolas" w:cs="Times New Roman"/>
+          <w:color w:val="C586C0"/>
+          <w:sz w:val="21"/>
+          <w:szCs w:val="21"/>
+        </w:rPr>
+        <w:t>from</w:t>
+      </w:r>
+      <w:r>
+        <w:rPr>
+          <w:rFonts w:ascii="Consolas" w:eastAsia="Times New Roman" w:hAnsi="Consolas" w:cs="Times New Roman"/>
+          <w:color w:val="CCCCCC"/>
+          <w:sz w:val="21"/>
+          <w:szCs w:val="21"/>
+        </w:rPr>
+        <w:t xml:space="preserve"> </w:t>
+      </w:r>
+      <w:r>
+        <w:rPr>
+          <w:rFonts w:ascii="Consolas" w:eastAsia="Times New Roman" w:hAnsi="Consolas" w:cs="Times New Roman"/>
+          <w:color w:val="CE9178"/>
+          <w:sz w:val="21"/>
+          <w:szCs w:val="21"/>
+        </w:rPr>
+        <w:t>"pusher-js"</w:t>
+      </w:r>
+      <w:r>
+        <w:rPr>
+          <w:rFonts w:ascii="Consolas" w:eastAsia="Times New Roman" w:hAnsi="Consolas" w:cs="Times New Roman"/>
+          <w:color w:val="CCCCCC"/>
+          <w:sz w:val="21"/>
+          <w:szCs w:val="21"/>
+        </w:rPr>
+        <w:t>;</w:t>
+      </w:r>
+    </w:p>
+    <w:p>
+      <w:pPr>
+        <w:shd w:val="clear" w:color="auto" w:fill="1F1F1F"/>
+        <w:spacing w:after="0" w:line="285" w:lineRule="atLeast"/>
+        <w:rPr>
+          <w:rFonts w:ascii="Consolas" w:eastAsia="Times New Roman" w:hAnsi="Consolas" w:cs="Times New Roman"/>
+          <w:color w:val="CCCCCC"/>
+          <w:sz w:val="21"/>
+          <w:szCs w:val="21"/>
+        </w:rPr>
+      </w:pPr>
+      <w:r>
+        <w:rPr>
+          <w:rFonts w:ascii="Consolas" w:eastAsia="Times New Roman" w:hAnsi="Consolas" w:cs="Times New Roman"/>
+          <w:color w:val="9CDCFE"/>
+          <w:sz w:val="21"/>
+          <w:szCs w:val="21"/>
+        </w:rPr>
+        <w:t>window</w:t>
+      </w:r>
+      <w:r>
+        <w:rPr>
+          <w:rFonts w:ascii="Consolas" w:eastAsia="Times New Roman" w:hAnsi="Consolas" w:cs="Times New Roman"/>
+          <w:color w:val="CCCCCC"/>
+          <w:sz w:val="21"/>
+          <w:szCs w:val="21"/>
+        </w:rPr>
+        <w:t>.</w:t>
+      </w:r>
+      <w:r>
+        <w:rPr>
+          <w:rFonts w:ascii="Consolas" w:eastAsia="Times New Roman" w:hAnsi="Consolas" w:cs="Times New Roman"/>
+          <w:color w:val="9CDCFE"/>
+          <w:sz w:val="21"/>
+          <w:szCs w:val="21"/>
+        </w:rPr>
+        <w:t>Pusher</w:t>
+      </w:r>
+      <w:r>
+        <w:rPr>
+          <w:rFonts w:ascii="Consolas" w:eastAsia="Times New Roman" w:hAnsi="Consolas" w:cs="Times New Roman"/>
+          <w:color w:val="CCCCCC"/>
+          <w:sz w:val="21"/>
+          <w:szCs w:val="21"/>
+        </w:rPr>
+        <w:t xml:space="preserve"> </w:t>
+      </w:r>
+      <w:r>
+        <w:rPr>
+          <w:rFonts w:ascii="Consolas" w:eastAsia="Times New Roman" w:hAnsi="Consolas" w:cs="Times New Roman"/>
+          <w:color w:val="D4D4D4"/>
+          <w:sz w:val="21"/>
+          <w:szCs w:val="21"/>
+        </w:rPr>
+        <w:t>=</w:t>
+      </w:r>
+      <w:r>
+        <w:rPr>
+          <w:rFonts w:ascii="Consolas" w:eastAsia="Times New Roman" w:hAnsi="Consolas" w:cs="Times New Roman"/>
+          <w:color w:val="CCCCCC"/>
+          <w:sz w:val="21"/>
+          <w:szCs w:val="21"/>
+        </w:rPr>
+        <w:t xml:space="preserve"> </w:t>
+      </w:r>
+      <w:r>
+        <w:rPr>
+          <w:rFonts w:ascii="Consolas" w:eastAsia="Times New Roman" w:hAnsi="Consolas" w:cs="Times New Roman"/>
+          <w:color w:val="4EC9B0"/>
+          <w:sz w:val="21"/>
+          <w:szCs w:val="21"/>
+        </w:rPr>
+        <w:t>Pusher</w:t>
+      </w:r>
+      <w:r>
+        <w:rPr>
+          <w:rFonts w:ascii="Consolas" w:eastAsia="Times New Roman" w:hAnsi="Consolas" w:cs="Times New Roman"/>
+          <w:color w:val="CCCCCC"/>
+          <w:sz w:val="21"/>
+          <w:szCs w:val="21"/>
+        </w:rPr>
+        <w:t>;</w:t>
+      </w:r>
+    </w:p>
+    <w:p>
+      <w:pPr>
+        <w:shd w:val="clear" w:color="auto" w:fill="1F1F1F"/>
+        <w:spacing w:after="0" w:line="285" w:lineRule="atLeast"/>
+        <w:rPr>
+          <w:rFonts w:ascii="Consolas" w:eastAsia="Times New Roman" w:hAnsi="Consolas" w:cs="Times New Roman"/>
+          <w:color w:val="CCCCCC"/>
+          <w:sz w:val="21"/>
+          <w:szCs w:val="21"/>
+        </w:rPr>
+      </w:pPr>
+    </w:p>
+    <w:p>
+      <w:pPr>
+        <w:shd w:val="clear" w:color="auto" w:fill="1F1F1F"/>
+        <w:spacing w:after="0" w:line="285" w:lineRule="atLeast"/>
+        <w:rPr>
+          <w:rFonts w:ascii="Consolas" w:eastAsia="Times New Roman" w:hAnsi="Consolas" w:cs="Times New Roman"/>
+          <w:color w:val="CCCCCC"/>
+          <w:sz w:val="21"/>
+          <w:szCs w:val="21"/>
+        </w:rPr>
+      </w:pPr>
+      <w:r>
+        <w:rPr>
+          <w:rFonts w:ascii="Consolas" w:eastAsia="Times New Roman" w:hAnsi="Consolas" w:cs="Times New Roman"/>
+          <w:color w:val="9CDCFE"/>
+          <w:sz w:val="21"/>
+          <w:szCs w:val="21"/>
+        </w:rPr>
+        <w:t>window</w:t>
+      </w:r>
+      <w:r>
+        <w:rPr>
+          <w:rFonts w:ascii="Consolas" w:eastAsia="Times New Roman" w:hAnsi="Consolas" w:cs="Times New Roman"/>
+          <w:color w:val="CCCCCC"/>
+          <w:sz w:val="21"/>
+          <w:szCs w:val="21"/>
+        </w:rPr>
+        <w:t>.</w:t>
+      </w:r>
+      <w:r>
+        <w:rPr>
+          <w:rFonts w:ascii="Consolas" w:eastAsia="Times New Roman" w:hAnsi="Consolas" w:cs="Times New Roman"/>
+          <w:color w:val="9CDCFE"/>
+          <w:sz w:val="21"/>
+          <w:szCs w:val="21"/>
+        </w:rPr>
+        <w:t>Echo</w:t>
+      </w:r>
+      <w:r>
+        <w:rPr>
+          <w:rFonts w:ascii="Consolas" w:eastAsia="Times New Roman" w:hAnsi="Consolas" w:cs="Times New Roman"/>
+          <w:color w:val="CCCCCC"/>
+          <w:sz w:val="21"/>
+          <w:szCs w:val="21"/>
+        </w:rPr>
+        <w:t xml:space="preserve"> </w:t>
+      </w:r>
+      <w:r>
+        <w:rPr>
+          <w:rFonts w:ascii="Consolas" w:eastAsia="Times New Roman" w:hAnsi="Consolas" w:cs="Times New Roman"/>
+          <w:color w:val="D4D4D4"/>
+          <w:sz w:val="21"/>
+          <w:szCs w:val="21"/>
+        </w:rPr>
+        <w:t>=</w:t>
+      </w:r>
+      <w:r>
+        <w:rPr>
+          <w:rFonts w:ascii="Consolas" w:eastAsia="Times New Roman" w:hAnsi="Consolas" w:cs="Times New Roman"/>
+          <w:color w:val="CCCCCC"/>
+          <w:sz w:val="21"/>
+          <w:szCs w:val="21"/>
+        </w:rPr>
+        <w:t xml:space="preserve"> </w:t>
+      </w:r>
+      <w:r>
+        <w:rPr>
+          <w:rFonts w:ascii="Consolas" w:eastAsia="Times New Roman" w:hAnsi="Consolas" w:cs="Times New Roman"/>
+          <w:color w:val="569CD6"/>
+          <w:sz w:val="21"/>
+          <w:szCs w:val="21"/>
+        </w:rPr>
+        <w:t>new</w:t>
+      </w:r>
+      <w:r>
+        <w:rPr>
+          <w:rFonts w:ascii="Consolas" w:eastAsia="Times New Roman" w:hAnsi="Consolas" w:cs="Times New Roman"/>
+          <w:color w:val="CCCCCC"/>
+          <w:sz w:val="21"/>
+          <w:szCs w:val="21"/>
+        </w:rPr>
+        <w:t xml:space="preserve"> </w:t>
+      </w:r>
+      <w:r>
+        <w:rPr>
+          <w:rFonts w:ascii="Consolas" w:eastAsia="Times New Roman" w:hAnsi="Consolas" w:cs="Times New Roman"/>
+          <w:color w:val="4EC9B0"/>
+          <w:sz w:val="21"/>
+          <w:szCs w:val="21"/>
+        </w:rPr>
+        <w:t>Echo</w:t>
+      </w:r>
+      <w:r>
+        <w:rPr>
+          <w:rFonts w:ascii="Consolas" w:eastAsia="Times New Roman" w:hAnsi="Consolas" w:cs="Times New Roman"/>
+          <w:color w:val="CCCCCC"/>
+          <w:sz w:val="21"/>
+          <w:szCs w:val="21"/>
+        </w:rPr>
+        <w:t>({</w:t>
+      </w:r>
+    </w:p>
+    <w:p>
+      <w:pPr>
+        <w:shd w:val="clear" w:color="auto" w:fill="1F1F1F"/>
+        <w:spacing w:after="0" w:line="285" w:lineRule="atLeast"/>
+        <w:rPr>
+          <w:rFonts w:ascii="Consolas" w:eastAsia="Times New Roman" w:hAnsi="Consolas" w:cs="Times New Roman"/>
+          <w:color w:val="CCCCCC"/>
+          <w:sz w:val="21"/>
+          <w:szCs w:val="21"/>
+        </w:rPr>
+      </w:pPr>
+      <w:r>
+        <w:rPr>
+          <w:rFonts w:ascii="Consolas" w:eastAsia="Times New Roman" w:hAnsi="Consolas" w:cs="Times New Roman"/>
+          <w:color w:val="CCCCCC"/>
+          <w:sz w:val="21"/>
+          <w:szCs w:val="21"/>
+        </w:rPr>
+        <w:t xml:space="preserve">    </w:t>
+      </w:r>
+      <w:r>
+        <w:rPr>
+          <w:rFonts w:ascii="Consolas" w:eastAsia="Times New Roman" w:hAnsi="Consolas" w:cs="Times New Roman"/>
+          <w:color w:val="9CDCFE"/>
+          <w:sz w:val="21"/>
+          <w:szCs w:val="21"/>
+        </w:rPr>
+        <w:t>broadcaster:</w:t>
+      </w:r>
+      <w:r>
+        <w:rPr>
+          <w:rFonts w:ascii="Consolas" w:eastAsia="Times New Roman" w:hAnsi="Consolas" w:cs="Times New Roman"/>
+          <w:color w:val="CCCCCC"/>
+          <w:sz w:val="21"/>
+          <w:szCs w:val="21"/>
+        </w:rPr>
+        <w:t xml:space="preserve"> </w:t>
+      </w:r>
+      <w:r>
+        <w:rPr>
+          <w:rFonts w:ascii="Consolas" w:eastAsia="Times New Roman" w:hAnsi="Consolas" w:cs="Times New Roman"/>
+          <w:color w:val="CE9178"/>
+          <w:sz w:val="21"/>
+          <w:szCs w:val="21"/>
+        </w:rPr>
+        <w:t>"pusher"</w:t>
+      </w:r>
+      <w:r>
+        <w:rPr>
+          <w:rFonts w:ascii="Consolas" w:eastAsia="Times New Roman" w:hAnsi="Consolas" w:cs="Times New Roman"/>
+          <w:color w:val="CCCCCC"/>
+          <w:sz w:val="21"/>
+          <w:szCs w:val="21"/>
+        </w:rPr>
+        <w:t>,</w:t>
+      </w:r>
+    </w:p>
+    <w:p>
+      <w:pPr>
+        <w:shd w:val="clear" w:color="auto" w:fill="1F1F1F"/>
+        <w:spacing w:after="0" w:line="285" w:lineRule="atLeast"/>
+        <w:rPr>
+          <w:rFonts w:ascii="Consolas" w:eastAsia="Times New Roman" w:hAnsi="Consolas" w:cs="Times New Roman"/>
+          <w:color w:val="CCCCCC"/>
+          <w:sz w:val="21"/>
+          <w:szCs w:val="21"/>
+        </w:rPr>
+      </w:pPr>
+      <w:r>
+        <w:rPr>
+          <w:rFonts w:ascii="Consolas" w:eastAsia="Times New Roman" w:hAnsi="Consolas" w:cs="Times New Roman"/>
+          <w:color w:val="CCCCCC"/>
+          <w:sz w:val="21"/>
+          <w:szCs w:val="21"/>
+        </w:rPr>
+        <w:t xml:space="preserve">    </w:t>
+      </w:r>
+      <w:r>
+        <w:rPr>
+          <w:rFonts w:ascii="Consolas" w:eastAsia="Times New Roman" w:hAnsi="Consolas" w:cs="Times New Roman"/>
+          <w:color w:val="9CDCFE"/>
+          <w:sz w:val="21"/>
+          <w:szCs w:val="21"/>
+        </w:rPr>
+        <w:t>key:</w:t>
+      </w:r>
+      <w:r>
+        <w:rPr>
+          <w:rFonts w:ascii="Consolas" w:eastAsia="Times New Roman" w:hAnsi="Consolas" w:cs="Times New Roman"/>
+          <w:color w:val="CCCCCC"/>
+          <w:sz w:val="21"/>
+          <w:szCs w:val="21"/>
+        </w:rPr>
+        <w:t xml:space="preserve"> </w:t>
+      </w:r>
+      <w:r>
+        <w:rPr>
+          <w:rFonts w:ascii="Consolas" w:eastAsia="Times New Roman" w:hAnsi="Consolas" w:cs="Times New Roman"/>
+          <w:color w:val="C586C0"/>
+          <w:sz w:val="21"/>
+          <w:szCs w:val="21"/>
+        </w:rPr>
+        <w:t>import</w:t>
+      </w:r>
+      <w:r>
+        <w:rPr>
+          <w:rFonts w:ascii="Consolas" w:eastAsia="Times New Roman" w:hAnsi="Consolas" w:cs="Times New Roman"/>
+          <w:color w:val="CCCCCC"/>
+          <w:sz w:val="21"/>
+          <w:szCs w:val="21"/>
+        </w:rPr>
+        <w:t>.</w:t>
+      </w:r>
+      <w:r>
+        <w:rPr>
+          <w:rFonts w:ascii="Consolas" w:eastAsia="Times New Roman" w:hAnsi="Consolas" w:cs="Times New Roman"/>
+          <w:color w:val="9CDCFE"/>
+          <w:sz w:val="21"/>
+          <w:szCs w:val="21"/>
+        </w:rPr>
+        <w:t>meta</w:t>
+      </w:r>
+      <w:r>
+        <w:rPr>
+          <w:rFonts w:ascii="Consolas" w:eastAsia="Times New Roman" w:hAnsi="Consolas" w:cs="Times New Roman"/>
+          <w:color w:val="CCCCCC"/>
+          <w:sz w:val="21"/>
+          <w:szCs w:val="21"/>
+        </w:rPr>
+        <w:t>.</w:t>
+      </w:r>
+      <w:r>
+        <w:rPr>
+          <w:rFonts w:ascii="Consolas" w:eastAsia="Times New Roman" w:hAnsi="Consolas" w:cs="Times New Roman"/>
+          <w:color w:val="9CDCFE"/>
+          <w:sz w:val="21"/>
+          <w:szCs w:val="21"/>
+        </w:rPr>
+        <w:t>env</w:t>
+      </w:r>
+      <w:r>
+        <w:rPr>
+          <w:rFonts w:ascii="Consolas" w:eastAsia="Times New Roman" w:hAnsi="Consolas" w:cs="Times New Roman"/>
+          <w:color w:val="CCCCCC"/>
+          <w:sz w:val="21"/>
+          <w:szCs w:val="21"/>
+        </w:rPr>
+        <w:t>.</w:t>
+      </w:r>
+      <w:r>
+        <w:rPr>
+          <w:rFonts w:ascii="Consolas" w:eastAsia="Times New Roman" w:hAnsi="Consolas" w:cs="Times New Roman"/>
+          <w:color w:val="4FC1FF"/>
+          <w:sz w:val="21"/>
+          <w:szCs w:val="21"/>
+        </w:rPr>
+        <w:t>VITE_PUSHER_APP_KEY</w:t>
+      </w:r>
+      <w:r>
+        <w:rPr>
+          <w:rFonts w:ascii="Consolas" w:eastAsia="Times New Roman" w:hAnsi="Consolas" w:cs="Times New Roman"/>
+          <w:color w:val="CCCCCC"/>
+          <w:sz w:val="21"/>
+          <w:szCs w:val="21"/>
+        </w:rPr>
+        <w:t>,</w:t>
+      </w:r>
+    </w:p>
+    <w:p>
+      <w:pPr>
+        <w:shd w:val="clear" w:color="auto" w:fill="1F1F1F"/>
+        <w:spacing w:after="0" w:line="285" w:lineRule="atLeast"/>
+        <w:rPr>
+          <w:rFonts w:ascii="Consolas" w:eastAsia="Times New Roman" w:hAnsi="Consolas" w:cs="Times New Roman"/>
+          <w:color w:val="CCCCCC"/>
+          <w:sz w:val="21"/>
+          <w:szCs w:val="21"/>
+        </w:rPr>
+      </w:pPr>
+      <w:r>
+        <w:rPr>
+          <w:rFonts w:ascii="Consolas" w:eastAsia="Times New Roman" w:hAnsi="Consolas" w:cs="Times New Roman"/>
+          <w:color w:val="CCCCCC"/>
+          <w:sz w:val="21"/>
+          <w:szCs w:val="21"/>
+        </w:rPr>
+        <w:t xml:space="preserve">    </w:t>
+      </w:r>
+      <w:r>
+        <w:rPr>
+          <w:rFonts w:ascii="Consolas" w:eastAsia="Times New Roman" w:hAnsi="Consolas" w:cs="Times New Roman"/>
+          <w:color w:val="9CDCFE"/>
+          <w:sz w:val="21"/>
+          <w:szCs w:val="21"/>
+        </w:rPr>
+        <w:t>wsHost:</w:t>
+      </w:r>
+    </w:p>
+    <w:p>
+      <w:pPr>
+        <w:shd w:val="clear" w:color="auto" w:fill="1F1F1F"/>
+        <w:spacing w:after="0" w:line="285" w:lineRule="atLeast"/>
+        <w:rPr>
+          <w:rFonts w:ascii="Consolas" w:eastAsia="Times New Roman" w:hAnsi="Consolas" w:cs="Times New Roman"/>
+          <w:color w:val="CCCCCC"/>
+          <w:sz w:val="21"/>
+          <w:szCs w:val="21"/>
+        </w:rPr>
+      </w:pPr>
+      <w:r>
+        <w:rPr>
+          <w:rFonts w:ascii="Consolas" w:eastAsia="Times New Roman" w:hAnsi="Consolas" w:cs="Times New Roman"/>
+          <w:color w:val="CCCCCC"/>
+          <w:sz w:val="21"/>
+          <w:szCs w:val="21"/>
+        </w:rPr>
+        <w:t xml:space="preserve">        </w:t>
+      </w:r>
+      <w:r>
+        <w:rPr>
+          <w:rFonts w:ascii="Consolas" w:eastAsia="Times New Roman" w:hAnsi="Consolas" w:cs="Times New Roman"/>
+          <w:color w:val="C586C0"/>
+          <w:sz w:val="21"/>
+          <w:szCs w:val="21"/>
+        </w:rPr>
+        <w:t>import</w:t>
+      </w:r>
+      <w:r>
+        <w:rPr>
+          <w:rFonts w:ascii="Consolas" w:eastAsia="Times New Roman" w:hAnsi="Consolas" w:cs="Times New Roman"/>
+          <w:color w:val="CCCCCC"/>
+          <w:sz w:val="21"/>
+          <w:szCs w:val="21"/>
+        </w:rPr>
+        <w:t>.</w:t>
+      </w:r>
+      <w:r>
+        <w:rPr>
+          <w:rFonts w:ascii="Consolas" w:eastAsia="Times New Roman" w:hAnsi="Consolas" w:cs="Times New Roman"/>
+          <w:color w:val="9CDCFE"/>
+          <w:sz w:val="21"/>
+          <w:szCs w:val="21"/>
+        </w:rPr>
+        <w:t>meta</w:t>
+      </w:r>
+      <w:r>
+        <w:rPr>
+          <w:rFonts w:ascii="Consolas" w:eastAsia="Times New Roman" w:hAnsi="Consolas" w:cs="Times New Roman"/>
+          <w:color w:val="CCCCCC"/>
+          <w:sz w:val="21"/>
+          <w:szCs w:val="21"/>
+        </w:rPr>
+        <w:t>.</w:t>
+      </w:r>
+      <w:r>
+        <w:rPr>
+          <w:rFonts w:ascii="Consolas" w:eastAsia="Times New Roman" w:hAnsi="Consolas" w:cs="Times New Roman"/>
+          <w:color w:val="9CDCFE"/>
+          <w:sz w:val="21"/>
+          <w:szCs w:val="21"/>
+        </w:rPr>
+        <w:t>env</w:t>
+      </w:r>
+      <w:r>
+        <w:rPr>
+          <w:rFonts w:ascii="Consolas" w:eastAsia="Times New Roman" w:hAnsi="Consolas" w:cs="Times New Roman"/>
+          <w:color w:val="CCCCCC"/>
+          <w:sz w:val="21"/>
+          <w:szCs w:val="21"/>
+        </w:rPr>
+        <w:t>.</w:t>
+      </w:r>
+      <w:r>
+        <w:rPr>
+          <w:rFonts w:ascii="Consolas" w:eastAsia="Times New Roman" w:hAnsi="Consolas" w:cs="Times New Roman"/>
+          <w:color w:val="4FC1FF"/>
+          <w:sz w:val="21"/>
+          <w:szCs w:val="21"/>
+        </w:rPr>
+        <w:t>VITE_PUSHER_HOST</w:t>
+      </w:r>
+      <w:r>
+        <w:rPr>
+          <w:rFonts w:ascii="Consolas" w:eastAsia="Times New Roman" w:hAnsi="Consolas" w:cs="Times New Roman"/>
+          <w:color w:val="CCCCCC"/>
+          <w:sz w:val="21"/>
+          <w:szCs w:val="21"/>
+        </w:rPr>
+        <w:t xml:space="preserve"> </w:t>
+      </w:r>
+      <w:r>
+        <w:rPr>
+          <w:rFonts w:ascii="Consolas" w:eastAsia="Times New Roman" w:hAnsi="Consolas" w:cs="Times New Roman"/>
+          <w:color w:val="D4D4D4"/>
+          <w:sz w:val="21"/>
+          <w:szCs w:val="21"/>
+        </w:rPr>
+        <w:t>??</w:t>
+      </w:r>
+    </w:p>
+    <w:p>
+      <w:pPr>
+        <w:shd w:val="clear" w:color="auto" w:fill="1F1F1F"/>
+        <w:spacing w:after="0" w:line="285" w:lineRule="atLeast"/>
+        <w:rPr>
+          <w:rFonts w:ascii="Consolas" w:eastAsia="Times New Roman" w:hAnsi="Consolas" w:cs="Times New Roman"/>
+          <w:color w:val="CCCCCC"/>
+          <w:sz w:val="21"/>
+          <w:szCs w:val="21"/>
+        </w:rPr>
+      </w:pPr>
+      <w:r>
+        <w:rPr>
+          <w:rFonts w:ascii="Consolas" w:eastAsia="Times New Roman" w:hAnsi="Consolas" w:cs="Times New Roman"/>
+          <w:color w:val="CCCCCC"/>
+          <w:sz w:val="21"/>
+          <w:szCs w:val="21"/>
+        </w:rPr>
+        <w:t xml:space="preserve">        </w:t>
+      </w:r>
+      <w:r>
+        <w:rPr>
+          <w:rFonts w:ascii="Consolas" w:eastAsia="Times New Roman" w:hAnsi="Consolas" w:cs="Times New Roman"/>
+          <w:color w:val="CE9178"/>
+          <w:sz w:val="21"/>
+          <w:szCs w:val="21"/>
+        </w:rPr>
+        <w:t>`ws-</w:t>
+      </w:r>
+      <w:r>
+        <w:rPr>
+          <w:rFonts w:ascii="Consolas" w:eastAsia="Times New Roman" w:hAnsi="Consolas" w:cs="Times New Roman"/>
+          <w:color w:val="569CD6"/>
+          <w:sz w:val="21"/>
+          <w:szCs w:val="21"/>
+        </w:rPr>
+        <w:t>${</w:t>
+      </w:r>
+      <w:r>
+        <w:rPr>
+          <w:rFonts w:ascii="Consolas" w:eastAsia="Times New Roman" w:hAnsi="Consolas" w:cs="Times New Roman"/>
+          <w:color w:val="C586C0"/>
+          <w:sz w:val="21"/>
+          <w:szCs w:val="21"/>
+        </w:rPr>
+        <w:t>import</w:t>
+      </w:r>
+      <w:r>
+        <w:rPr>
+          <w:rFonts w:ascii="Consolas" w:eastAsia="Times New Roman" w:hAnsi="Consolas" w:cs="Times New Roman"/>
+          <w:color w:val="D4D4D4"/>
+          <w:sz w:val="21"/>
+          <w:szCs w:val="21"/>
+        </w:rPr>
+        <w:t>.</w:t>
+      </w:r>
+      <w:r>
+        <w:rPr>
+          <w:rFonts w:ascii="Consolas" w:eastAsia="Times New Roman" w:hAnsi="Consolas" w:cs="Times New Roman"/>
+          <w:color w:val="9CDCFE"/>
+          <w:sz w:val="21"/>
+          <w:szCs w:val="21"/>
+        </w:rPr>
+        <w:t>meta</w:t>
+      </w:r>
+      <w:r>
+        <w:rPr>
+          <w:rFonts w:ascii="Consolas" w:eastAsia="Times New Roman" w:hAnsi="Consolas" w:cs="Times New Roman"/>
+          <w:color w:val="D4D4D4"/>
+          <w:sz w:val="21"/>
+          <w:szCs w:val="21"/>
+        </w:rPr>
+        <w:t>.</w:t>
+      </w:r>
+      <w:r>
+        <w:rPr>
+          <w:rFonts w:ascii="Consolas" w:eastAsia="Times New Roman" w:hAnsi="Consolas" w:cs="Times New Roman"/>
+          <w:color w:val="9CDCFE"/>
+          <w:sz w:val="21"/>
+          <w:szCs w:val="21"/>
+        </w:rPr>
+        <w:t>env</w:t>
+      </w:r>
+      <w:r>
+        <w:rPr>
+          <w:rFonts w:ascii="Consolas" w:eastAsia="Times New Roman" w:hAnsi="Consolas" w:cs="Times New Roman"/>
+          <w:color w:val="D4D4D4"/>
+          <w:sz w:val="21"/>
+          <w:szCs w:val="21"/>
+        </w:rPr>
+        <w:t>.</w:t>
+      </w:r>
+      <w:r>
+        <w:rPr>
+          <w:rFonts w:ascii="Consolas" w:eastAsia="Times New Roman" w:hAnsi="Consolas" w:cs="Times New Roman"/>
+          <w:color w:val="4FC1FF"/>
+          <w:sz w:val="21"/>
+          <w:szCs w:val="21"/>
+        </w:rPr>
+        <w:t>VITE_PUSHER_APP_CLUSTER</w:t>
+      </w:r>
+      <w:r>
+        <w:rPr>
+          <w:rFonts w:ascii="Consolas" w:eastAsia="Times New Roman" w:hAnsi="Consolas" w:cs="Times New Roman"/>
+          <w:color w:val="569CD6"/>
+          <w:sz w:val="21"/>
+          <w:szCs w:val="21"/>
+        </w:rPr>
+        <w:t>}</w:t>
+      </w:r>
+      <w:r>
+        <w:rPr>
+          <w:rFonts w:ascii="Consolas" w:eastAsia="Times New Roman" w:hAnsi="Consolas" w:cs="Times New Roman"/>
+          <w:color w:val="CE9178"/>
+          <w:sz w:val="21"/>
+          <w:szCs w:val="21"/>
+        </w:rPr>
+        <w:t>.pusher.com`</w:t>
+      </w:r>
+      <w:r>
+        <w:rPr>
+          <w:rFonts w:ascii="Consolas" w:eastAsia="Times New Roman" w:hAnsi="Consolas" w:cs="Times New Roman"/>
+          <w:color w:val="CCCCCC"/>
+          <w:sz w:val="21"/>
+          <w:szCs w:val="21"/>
+        </w:rPr>
+        <w:t>,</w:t>
+      </w:r>
+    </w:p>
+    <w:p>
+      <w:pPr>
+        <w:shd w:val="clear" w:color="auto" w:fill="1F1F1F"/>
+        <w:spacing w:after="0" w:line="285" w:lineRule="atLeast"/>
+        <w:rPr>
+          <w:rFonts w:ascii="Consolas" w:eastAsia="Times New Roman" w:hAnsi="Consolas" w:cs="Times New Roman"/>
+          <w:color w:val="CCCCCC"/>
+          <w:sz w:val="21"/>
+          <w:szCs w:val="21"/>
+        </w:rPr>
+      </w:pPr>
+      <w:r>
+        <w:rPr>
+          <w:rFonts w:ascii="Consolas" w:eastAsia="Times New Roman" w:hAnsi="Consolas" w:cs="Times New Roman"/>
+          <w:color w:val="CCCCCC"/>
+          <w:sz w:val="21"/>
+          <w:szCs w:val="21"/>
+        </w:rPr>
+        <w:t xml:space="preserve">    </w:t>
+      </w:r>
+      <w:r>
+        <w:rPr>
+          <w:rFonts w:ascii="Consolas" w:eastAsia="Times New Roman" w:hAnsi="Consolas" w:cs="Times New Roman"/>
+          <w:color w:val="9CDCFE"/>
+          <w:sz w:val="21"/>
+          <w:szCs w:val="21"/>
+        </w:rPr>
+        <w:t>wsPort:</w:t>
+      </w:r>
+      <w:r>
+        <w:rPr>
+          <w:rFonts w:ascii="Consolas" w:eastAsia="Times New Roman" w:hAnsi="Consolas" w:cs="Times New Roman"/>
+          <w:color w:val="CCCCCC"/>
+          <w:sz w:val="21"/>
+          <w:szCs w:val="21"/>
+        </w:rPr>
+        <w:t xml:space="preserve"> </w:t>
+      </w:r>
+      <w:r>
+        <w:rPr>
+          <w:rFonts w:ascii="Consolas" w:eastAsia="Times New Roman" w:hAnsi="Consolas" w:cs="Times New Roman"/>
+          <w:color w:val="C586C0"/>
+          <w:sz w:val="21"/>
+          <w:szCs w:val="21"/>
+        </w:rPr>
+        <w:t>import</w:t>
+      </w:r>
+      <w:r>
+        <w:rPr>
+          <w:rFonts w:ascii="Consolas" w:eastAsia="Times New Roman" w:hAnsi="Consolas" w:cs="Times New Roman"/>
+          <w:color w:val="CCCCCC"/>
+          <w:sz w:val="21"/>
+          <w:szCs w:val="21"/>
+        </w:rPr>
+        <w:t>.</w:t>
+      </w:r>
+      <w:r>
+        <w:rPr>
+          <w:rFonts w:ascii="Consolas" w:eastAsia="Times New Roman" w:hAnsi="Consolas" w:cs="Times New Roman"/>
+          <w:color w:val="9CDCFE"/>
+          <w:sz w:val="21"/>
+          <w:szCs w:val="21"/>
+        </w:rPr>
+        <w:t>meta</w:t>
+      </w:r>
+      <w:r>
+        <w:rPr>
+          <w:rFonts w:ascii="Consolas" w:eastAsia="Times New Roman" w:hAnsi="Consolas" w:cs="Times New Roman"/>
+          <w:color w:val="CCCCCC"/>
+          <w:sz w:val="21"/>
+          <w:szCs w:val="21"/>
+        </w:rPr>
+        <w:t>.</w:t>
+      </w:r>
+      <w:r>
+        <w:rPr>
+          <w:rFonts w:ascii="Consolas" w:eastAsia="Times New Roman" w:hAnsi="Consolas" w:cs="Times New Roman"/>
+          <w:color w:val="9CDCFE"/>
+          <w:sz w:val="21"/>
+          <w:szCs w:val="21"/>
+        </w:rPr>
+        <w:t>env</w:t>
+      </w:r>
+      <w:r>
+        <w:rPr>
+          <w:rFonts w:ascii="Consolas" w:eastAsia="Times New Roman" w:hAnsi="Consolas" w:cs="Times New Roman"/>
+          <w:color w:val="CCCCCC"/>
+          <w:sz w:val="21"/>
+          <w:szCs w:val="21"/>
+        </w:rPr>
+        <w:t>.</w:t>
+      </w:r>
+      <w:r>
+        <w:rPr>
+          <w:rFonts w:ascii="Consolas" w:eastAsia="Times New Roman" w:hAnsi="Consolas" w:cs="Times New Roman"/>
+          <w:color w:val="4FC1FF"/>
+          <w:sz w:val="21"/>
+          <w:szCs w:val="21"/>
+        </w:rPr>
+        <w:t>VITE_PUSHER_PORT</w:t>
+      </w:r>
+      <w:r>
+        <w:rPr>
+          <w:rFonts w:ascii="Consolas" w:eastAsia="Times New Roman" w:hAnsi="Consolas" w:cs="Times New Roman"/>
+          <w:color w:val="CCCCCC"/>
+          <w:sz w:val="21"/>
+          <w:szCs w:val="21"/>
+        </w:rPr>
+        <w:t xml:space="preserve"> </w:t>
+      </w:r>
+      <w:r>
+        <w:rPr>
+          <w:rFonts w:ascii="Consolas" w:eastAsia="Times New Roman" w:hAnsi="Consolas" w:cs="Times New Roman"/>
+          <w:color w:val="D4D4D4"/>
+          <w:sz w:val="21"/>
+          <w:szCs w:val="21"/>
+        </w:rPr>
+        <w:t>??</w:t>
+      </w:r>
+      <w:r>
+        <w:rPr>
+          <w:rFonts w:ascii="Consolas" w:eastAsia="Times New Roman" w:hAnsi="Consolas" w:cs="Times New Roman"/>
+          <w:color w:val="CCCCCC"/>
+          <w:sz w:val="21"/>
+          <w:szCs w:val="21"/>
+        </w:rPr>
+        <w:t xml:space="preserve"> </w:t>
+      </w:r>
+      <w:r>
+        <w:rPr>
+          <w:rFonts w:ascii="Consolas" w:eastAsia="Times New Roman" w:hAnsi="Consolas" w:cs="Times New Roman"/>
+          <w:color w:val="B5CEA8"/>
+          <w:sz w:val="21"/>
+          <w:szCs w:val="21"/>
+        </w:rPr>
+        <w:t>80</w:t>
+      </w:r>
+      <w:r>
+        <w:rPr>
+          <w:rFonts w:ascii="Consolas" w:eastAsia="Times New Roman" w:hAnsi="Consolas" w:cs="Times New Roman"/>
+          <w:color w:val="CCCCCC"/>
+          <w:sz w:val="21"/>
+          <w:szCs w:val="21"/>
+        </w:rPr>
+        <w:t>,</w:t>
+      </w:r>
+    </w:p>
+    <w:p>
+      <w:pPr>
+        <w:shd w:val="clear" w:color="auto" w:fill="1F1F1F"/>
+        <w:spacing w:after="0" w:line="285" w:lineRule="atLeast"/>
+        <w:rPr>
+          <w:rFonts w:ascii="Consolas" w:eastAsia="Times New Roman" w:hAnsi="Consolas" w:cs="Times New Roman"/>
+          <w:color w:val="CCCCCC"/>
+          <w:sz w:val="21"/>
+          <w:szCs w:val="21"/>
+        </w:rPr>
+      </w:pPr>
+      <w:r>
+        <w:rPr>
+          <w:rFonts w:ascii="Consolas" w:eastAsia="Times New Roman" w:hAnsi="Consolas" w:cs="Times New Roman"/>
+          <w:color w:val="CCCCCC"/>
+          <w:sz w:val="21"/>
+          <w:szCs w:val="21"/>
+        </w:rPr>
+        <w:t xml:space="preserve">    </w:t>
+      </w:r>
+      <w:r>
+        <w:rPr>
+          <w:rFonts w:ascii="Consolas" w:eastAsia="Times New Roman" w:hAnsi="Consolas" w:cs="Times New Roman"/>
+          <w:color w:val="9CDCFE"/>
+          <w:sz w:val="21"/>
+          <w:szCs w:val="21"/>
+        </w:rPr>
+        <w:t>wssPort:</w:t>
+      </w:r>
+      <w:r>
+        <w:rPr>
+          <w:rFonts w:ascii="Consolas" w:eastAsia="Times New Roman" w:hAnsi="Consolas" w:cs="Times New Roman"/>
+          <w:color w:val="CCCCCC"/>
+          <w:sz w:val="21"/>
+          <w:szCs w:val="21"/>
+        </w:rPr>
+        <w:t xml:space="preserve"> </w:t>
+      </w:r>
+      <w:r>
+        <w:rPr>
+          <w:rFonts w:ascii="Consolas" w:eastAsia="Times New Roman" w:hAnsi="Consolas" w:cs="Times New Roman"/>
+          <w:color w:val="C586C0"/>
+          <w:sz w:val="21"/>
+          <w:szCs w:val="21"/>
+        </w:rPr>
+        <w:t>import</w:t>
+      </w:r>
+      <w:r>
+        <w:rPr>
+          <w:rFonts w:ascii="Consolas" w:eastAsia="Times New Roman" w:hAnsi="Consolas" w:cs="Times New Roman"/>
+          <w:color w:val="CCCCCC"/>
+          <w:sz w:val="21"/>
+          <w:szCs w:val="21"/>
+        </w:rPr>
+        <w:t>.</w:t>
+      </w:r>
+      <w:r>
+        <w:rPr>
+          <w:rFonts w:ascii="Consolas" w:eastAsia="Times New Roman" w:hAnsi="Consolas" w:cs="Times New Roman"/>
+          <w:color w:val="9CDCFE"/>
+          <w:sz w:val="21"/>
+          <w:szCs w:val="21"/>
+        </w:rPr>
+        <w:t>meta</w:t>
+      </w:r>
+      <w:r>
+        <w:rPr>
+          <w:rFonts w:ascii="Consolas" w:eastAsia="Times New Roman" w:hAnsi="Consolas" w:cs="Times New Roman"/>
+          <w:color w:val="CCCCCC"/>
+          <w:sz w:val="21"/>
+          <w:szCs w:val="21"/>
+        </w:rPr>
+        <w:t>.</w:t>
+      </w:r>
+      <w:r>
+        <w:rPr>
+          <w:rFonts w:ascii="Consolas" w:eastAsia="Times New Roman" w:hAnsi="Consolas" w:cs="Times New Roman"/>
+          <w:color w:val="9CDCFE"/>
+          <w:sz w:val="21"/>
+          <w:szCs w:val="21"/>
+        </w:rPr>
+        <w:t>env</w:t>
+      </w:r>
+      <w:r>
+        <w:rPr>
+          <w:rFonts w:ascii="Consolas" w:eastAsia="Times New Roman" w:hAnsi="Consolas" w:cs="Times New Roman"/>
+          <w:color w:val="CCCCCC"/>
+          <w:sz w:val="21"/>
+          <w:szCs w:val="21"/>
+        </w:rPr>
+        <w:t>.</w:t>
+      </w:r>
+      <w:r>
+        <w:rPr>
+          <w:rFonts w:ascii="Consolas" w:eastAsia="Times New Roman" w:hAnsi="Consolas" w:cs="Times New Roman"/>
+          <w:color w:val="4FC1FF"/>
+          <w:sz w:val="21"/>
+          <w:szCs w:val="21"/>
+        </w:rPr>
+        <w:t>VITE_PUSHER_PORT</w:t>
+      </w:r>
+      <w:r>
+        <w:rPr>
+          <w:rFonts w:ascii="Consolas" w:eastAsia="Times New Roman" w:hAnsi="Consolas" w:cs="Times New Roman"/>
+          <w:color w:val="CCCCCC"/>
+          <w:sz w:val="21"/>
+          <w:szCs w:val="21"/>
+        </w:rPr>
+        <w:t xml:space="preserve"> </w:t>
+      </w:r>
+      <w:r>
+        <w:rPr>
+          <w:rFonts w:ascii="Consolas" w:eastAsia="Times New Roman" w:hAnsi="Consolas" w:cs="Times New Roman"/>
+          <w:color w:val="D4D4D4"/>
+          <w:sz w:val="21"/>
+          <w:szCs w:val="21"/>
+        </w:rPr>
+        <w:t>??</w:t>
+      </w:r>
+      <w:r>
+        <w:rPr>
+          <w:rFonts w:ascii="Consolas" w:eastAsia="Times New Roman" w:hAnsi="Consolas" w:cs="Times New Roman"/>
+          <w:color w:val="CCCCCC"/>
+          <w:sz w:val="21"/>
+          <w:szCs w:val="21"/>
+        </w:rPr>
+        <w:t xml:space="preserve"> </w:t>
+      </w:r>
+      <w:r>
+        <w:rPr>
+          <w:rFonts w:ascii="Consolas" w:eastAsia="Times New Roman" w:hAnsi="Consolas" w:cs="Times New Roman"/>
+          <w:color w:val="B5CEA8"/>
+          <w:sz w:val="21"/>
+          <w:szCs w:val="21"/>
+        </w:rPr>
+        <w:t>443</w:t>
+      </w:r>
+      <w:r>
+        <w:rPr>
+          <w:rFonts w:ascii="Consolas" w:eastAsia="Times New Roman" w:hAnsi="Consolas" w:cs="Times New Roman"/>
+          <w:color w:val="CCCCCC"/>
+          <w:sz w:val="21"/>
+          <w:szCs w:val="21"/>
+        </w:rPr>
+        <w:t>,</w:t>
+      </w:r>
+    </w:p>
+    <w:p>
+      <w:pPr>
+        <w:shd w:val="clear" w:color="auto" w:fill="1F1F1F"/>
+        <w:spacing w:after="0" w:line="285" w:lineRule="atLeast"/>
+        <w:rPr>
+          <w:rFonts w:ascii="Consolas" w:eastAsia="Times New Roman" w:hAnsi="Consolas" w:cs="Times New Roman"/>
+          <w:color w:val="CCCCCC"/>
+          <w:sz w:val="21"/>
+          <w:szCs w:val="21"/>
+        </w:rPr>
+      </w:pPr>
+      <w:r>
+        <w:rPr>
+          <w:rFonts w:ascii="Consolas" w:eastAsia="Times New Roman" w:hAnsi="Consolas" w:cs="Times New Roman"/>
+          <w:color w:val="CCCCCC"/>
+          <w:sz w:val="21"/>
+          <w:szCs w:val="21"/>
+        </w:rPr>
+        <w:t xml:space="preserve">    </w:t>
+      </w:r>
+      <w:r>
+        <w:rPr>
+          <w:rFonts w:ascii="Consolas" w:eastAsia="Times New Roman" w:hAnsi="Consolas" w:cs="Times New Roman"/>
+          <w:color w:val="9CDCFE"/>
+          <w:sz w:val="21"/>
+          <w:szCs w:val="21"/>
+        </w:rPr>
+        <w:t>forceTLS:</w:t>
+      </w:r>
+      <w:r>
+        <w:rPr>
+          <w:rFonts w:ascii="Consolas" w:eastAsia="Times New Roman" w:hAnsi="Consolas" w:cs="Times New Roman"/>
+          <w:color w:val="CCCCCC"/>
+          <w:sz w:val="21"/>
+          <w:szCs w:val="21"/>
+        </w:rPr>
+        <w:t xml:space="preserve"> (</w:t>
+      </w:r>
+      <w:r>
+        <w:rPr>
+          <w:rFonts w:ascii="Consolas" w:eastAsia="Times New Roman" w:hAnsi="Consolas" w:cs="Times New Roman"/>
+          <w:color w:val="C586C0"/>
+          <w:sz w:val="21"/>
+          <w:szCs w:val="21"/>
+        </w:rPr>
+        <w:t>import</w:t>
+      </w:r>
+      <w:r>
+        <w:rPr>
+          <w:rFonts w:ascii="Consolas" w:eastAsia="Times New Roman" w:hAnsi="Consolas" w:cs="Times New Roman"/>
+          <w:color w:val="CCCCCC"/>
+          <w:sz w:val="21"/>
+          <w:szCs w:val="21"/>
+        </w:rPr>
+        <w:t>.</w:t>
+      </w:r>
+      <w:r>
+        <w:rPr>
+          <w:rFonts w:ascii="Consolas" w:eastAsia="Times New Roman" w:hAnsi="Consolas" w:cs="Times New Roman"/>
+          <w:color w:val="9CDCFE"/>
+          <w:sz w:val="21"/>
+          <w:szCs w:val="21"/>
+        </w:rPr>
+        <w:t>meta</w:t>
+      </w:r>
+      <w:r>
+        <w:rPr>
+          <w:rFonts w:ascii="Consolas" w:eastAsia="Times New Roman" w:hAnsi="Consolas" w:cs="Times New Roman"/>
+          <w:color w:val="CCCCCC"/>
+          <w:sz w:val="21"/>
+          <w:szCs w:val="21"/>
+        </w:rPr>
+        <w:t>.</w:t>
+      </w:r>
+      <w:r>
+        <w:rPr>
+          <w:rFonts w:ascii="Consolas" w:eastAsia="Times New Roman" w:hAnsi="Consolas" w:cs="Times New Roman"/>
+          <w:color w:val="9CDCFE"/>
+          <w:sz w:val="21"/>
+          <w:szCs w:val="21"/>
+        </w:rPr>
+        <w:t>env</w:t>
+      </w:r>
+      <w:r>
+        <w:rPr>
+          <w:rFonts w:ascii="Consolas" w:eastAsia="Times New Roman" w:hAnsi="Consolas" w:cs="Times New Roman"/>
+          <w:color w:val="CCCCCC"/>
+          <w:sz w:val="21"/>
+          <w:szCs w:val="21"/>
+        </w:rPr>
+        <w:t>.</w:t>
+      </w:r>
+      <w:r>
+        <w:rPr>
+          <w:rFonts w:ascii="Consolas" w:eastAsia="Times New Roman" w:hAnsi="Consolas" w:cs="Times New Roman"/>
+          <w:color w:val="4FC1FF"/>
+          <w:sz w:val="21"/>
+          <w:szCs w:val="21"/>
+        </w:rPr>
+        <w:t>VITE_PUSHER_SCHEME</w:t>
+      </w:r>
+      <w:r>
+        <w:rPr>
+          <w:rFonts w:ascii="Consolas" w:eastAsia="Times New Roman" w:hAnsi="Consolas" w:cs="Times New Roman"/>
+          <w:color w:val="CCCCCC"/>
+          <w:sz w:val="21"/>
+          <w:szCs w:val="21"/>
+        </w:rPr>
+        <w:t xml:space="preserve"> </w:t>
+      </w:r>
+      <w:r>
+        <w:rPr>
+          <w:rFonts w:ascii="Consolas" w:eastAsia="Times New Roman" w:hAnsi="Consolas" w:cs="Times New Roman"/>
+          <w:color w:val="D4D4D4"/>
+          <w:sz w:val="21"/>
+          <w:szCs w:val="21"/>
+        </w:rPr>
+        <w:t>??</w:t>
+      </w:r>
+      <w:r>
+        <w:rPr>
+          <w:rFonts w:ascii="Consolas" w:eastAsia="Times New Roman" w:hAnsi="Consolas" w:cs="Times New Roman"/>
+          <w:color w:val="CCCCCC"/>
+          <w:sz w:val="21"/>
+          <w:szCs w:val="21"/>
+        </w:rPr>
+        <w:t xml:space="preserve"> </w:t>
+      </w:r>
+      <w:r>
+        <w:rPr>
+          <w:rFonts w:ascii="Consolas" w:eastAsia="Times New Roman" w:hAnsi="Consolas" w:cs="Times New Roman"/>
+          <w:color w:val="CE9178"/>
+          <w:sz w:val="21"/>
+          <w:szCs w:val="21"/>
+        </w:rPr>
+        <w:t>"https"</w:t>
+      </w:r>
+      <w:r>
+        <w:rPr>
+          <w:rFonts w:ascii="Consolas" w:eastAsia="Times New Roman" w:hAnsi="Consolas" w:cs="Times New Roman"/>
+          <w:color w:val="CCCCCC"/>
+          <w:sz w:val="21"/>
+          <w:szCs w:val="21"/>
+        </w:rPr>
+        <w:t xml:space="preserve">) </w:t>
+      </w:r>
+      <w:r>
+        <w:rPr>
+          <w:rFonts w:ascii="Consolas" w:eastAsia="Times New Roman" w:hAnsi="Consolas" w:cs="Times New Roman"/>
+          <w:color w:val="D4D4D4"/>
+          <w:sz w:val="21"/>
+          <w:szCs w:val="21"/>
+        </w:rPr>
+        <w:t>===</w:t>
+      </w:r>
+      <w:r>
+        <w:rPr>
+          <w:rFonts w:ascii="Consolas" w:eastAsia="Times New Roman" w:hAnsi="Consolas" w:cs="Times New Roman"/>
+          <w:color w:val="CCCCCC"/>
+          <w:sz w:val="21"/>
+          <w:szCs w:val="21"/>
+        </w:rPr>
+        <w:t xml:space="preserve"> </w:t>
+      </w:r>
+      <w:r>
+        <w:rPr>
+          <w:rFonts w:ascii="Consolas" w:eastAsia="Times New Roman" w:hAnsi="Consolas" w:cs="Times New Roman"/>
+          <w:color w:val="CE9178"/>
+          <w:sz w:val="21"/>
+          <w:szCs w:val="21"/>
+        </w:rPr>
+        <w:t>"https"</w:t>
+      </w:r>
+      <w:r>
+        <w:rPr>
+          <w:rFonts w:ascii="Consolas" w:eastAsia="Times New Roman" w:hAnsi="Consolas" w:cs="Times New Roman"/>
+          <w:color w:val="CCCCCC"/>
+          <w:sz w:val="21"/>
+          <w:szCs w:val="21"/>
+        </w:rPr>
+        <w:t>,</w:t>
+      </w:r>
+    </w:p>
+    <w:p>
+      <w:pPr>
+        <w:shd w:val="clear" w:color="auto" w:fill="1F1F1F"/>
+        <w:spacing w:after="0" w:line="285" w:lineRule="atLeast"/>
+        <w:rPr>
+          <w:rFonts w:ascii="Consolas" w:eastAsia="Times New Roman" w:hAnsi="Consolas" w:cs="Times New Roman"/>
+          <w:color w:val="CCCCCC"/>
+          <w:sz w:val="21"/>
+          <w:szCs w:val="21"/>
+        </w:rPr>
+      </w:pPr>
+      <w:r>
+        <w:rPr>
+          <w:rFonts w:ascii="Consolas" w:eastAsia="Times New Roman" w:hAnsi="Consolas" w:cs="Times New Roman"/>
+          <w:color w:val="CCCCCC"/>
+          <w:sz w:val="21"/>
+          <w:szCs w:val="21"/>
+        </w:rPr>
+        <w:t xml:space="preserve">    </w:t>
+      </w:r>
+      <w:r>
+        <w:rPr>
+          <w:rFonts w:ascii="Consolas" w:eastAsia="Times New Roman" w:hAnsi="Consolas" w:cs="Times New Roman"/>
+          <w:color w:val="9CDCFE"/>
+          <w:sz w:val="21"/>
+          <w:szCs w:val="21"/>
+        </w:rPr>
+        <w:t>enabledTransports:</w:t>
+      </w:r>
+      <w:r>
+        <w:rPr>
+          <w:rFonts w:ascii="Consolas" w:eastAsia="Times New Roman" w:hAnsi="Consolas" w:cs="Times New Roman"/>
+          <w:color w:val="CCCCCC"/>
+          <w:sz w:val="21"/>
+          <w:szCs w:val="21"/>
+        </w:rPr>
+        <w:t xml:space="preserve"> [</w:t>
+      </w:r>
+      <w:r>
+        <w:rPr>
+          <w:rFonts w:ascii="Consolas" w:eastAsia="Times New Roman" w:hAnsi="Consolas" w:cs="Times New Roman"/>
+          <w:color w:val="CE9178"/>
+          <w:sz w:val="21"/>
+          <w:szCs w:val="21"/>
+        </w:rPr>
+        <w:t>"ws"</w:t>
+      </w:r>
+      <w:r>
+        <w:rPr>
+          <w:rFonts w:ascii="Consolas" w:eastAsia="Times New Roman" w:hAnsi="Consolas" w:cs="Times New Roman"/>
+          <w:color w:val="CCCCCC"/>
+          <w:sz w:val="21"/>
+          <w:szCs w:val="21"/>
+        </w:rPr>
+        <w:t xml:space="preserve">, </w:t>
+      </w:r>
+      <w:r>
+        <w:rPr>
+          <w:rFonts w:ascii="Consolas" w:eastAsia="Times New Roman" w:hAnsi="Consolas" w:cs="Times New Roman"/>
+          <w:color w:val="CE9178"/>
+          <w:sz w:val="21"/>
+          <w:szCs w:val="21"/>
+        </w:rPr>
+        <w:t>"wss"</w:t>
+      </w:r>
+      <w:r>
+        <w:rPr>
+          <w:rFonts w:ascii="Consolas" w:eastAsia="Times New Roman" w:hAnsi="Consolas" w:cs="Times New Roman"/>
+          <w:color w:val="CCCCCC"/>
+          <w:sz w:val="21"/>
+          <w:szCs w:val="21"/>
+        </w:rPr>
+        <w:t>],</w:t>
+      </w:r>
+    </w:p>
+    <w:p>
+      <w:pPr>
+        <w:shd w:val="clear" w:color="auto" w:fill="1F1F1F"/>
+        <w:spacing w:after="0" w:line="285" w:lineRule="atLeast"/>
+        <w:rPr>
+          <w:rFonts w:ascii="Consolas" w:eastAsia="Times New Roman" w:hAnsi="Consolas" w:cs="Times New Roman"/>
+          <w:color w:val="CCCCCC"/>
+          <w:sz w:val="21"/>
+          <w:szCs w:val="21"/>
+        </w:rPr>
+      </w:pPr>
+      <w:r>
+        <w:rPr>
+          <w:rFonts w:ascii="Consolas" w:eastAsia="Times New Roman" w:hAnsi="Consolas" w:cs="Times New Roman"/>
+          <w:color w:val="CCCCCC"/>
+          <w:sz w:val="21"/>
+          <w:szCs w:val="21"/>
+        </w:rPr>
+        <w:t xml:space="preserve">    </w:t>
+      </w:r>
+      <w:r>
+        <w:rPr>
+          <w:rFonts w:ascii="Consolas" w:eastAsia="Times New Roman" w:hAnsi="Consolas" w:cs="Times New Roman"/>
+          <w:color w:val="6A9955"/>
+          <w:sz w:val="21"/>
+          <w:szCs w:val="21"/>
+        </w:rPr>
+        <w:t>//additional added</w:t>
+      </w:r>
+    </w:p>
+    <w:p>
+      <w:pPr>
+        <w:shd w:val="clear" w:color="auto" w:fill="1F1F1F"/>
+        <w:spacing w:after="0" w:line="285" w:lineRule="atLeast"/>
+        <w:rPr>
+          <w:rFonts w:ascii="Consolas" w:eastAsia="Times New Roman" w:hAnsi="Consolas" w:cs="Times New Roman"/>
+          <w:color w:val="CCCCCC"/>
+          <w:sz w:val="21"/>
+          <w:szCs w:val="21"/>
+        </w:rPr>
+      </w:pPr>
+      <w:r>
+        <w:rPr>
+          <w:rFonts w:ascii="Consolas" w:eastAsia="Times New Roman" w:hAnsi="Consolas" w:cs="Times New Roman"/>
+          <w:color w:val="CCCCCC"/>
+          <w:sz w:val="21"/>
+          <w:szCs w:val="21"/>
+        </w:rPr>
+        <w:t xml:space="preserve">    </w:t>
+      </w:r>
+      <w:r>
+        <w:rPr>
+          <w:rFonts w:ascii="Consolas" w:eastAsia="Times New Roman" w:hAnsi="Consolas" w:cs="Times New Roman"/>
+          <w:color w:val="9CDCFE"/>
+          <w:sz w:val="21"/>
+          <w:szCs w:val="21"/>
+        </w:rPr>
+        <w:t>disableStats:</w:t>
+      </w:r>
+      <w:r>
+        <w:rPr>
+          <w:rFonts w:ascii="Consolas" w:eastAsia="Times New Roman" w:hAnsi="Consolas" w:cs="Times New Roman"/>
+          <w:color w:val="CCCCCC"/>
+          <w:sz w:val="21"/>
+          <w:szCs w:val="21"/>
+        </w:rPr>
+        <w:t xml:space="preserve"> </w:t>
+      </w:r>
+      <w:r>
+        <w:rPr>
+          <w:rFonts w:ascii="Consolas" w:eastAsia="Times New Roman" w:hAnsi="Consolas" w:cs="Times New Roman"/>
+          <w:color w:val="569CD6"/>
+          <w:sz w:val="21"/>
+          <w:szCs w:val="21"/>
+        </w:rPr>
+        <w:t>true</w:t>
+      </w:r>
+      <w:r>
+        <w:rPr>
+          <w:rFonts w:ascii="Consolas" w:eastAsia="Times New Roman" w:hAnsi="Consolas" w:cs="Times New Roman"/>
+          <w:color w:val="CCCCCC"/>
+          <w:sz w:val="21"/>
+          <w:szCs w:val="21"/>
+        </w:rPr>
+        <w:t>,</w:t>
+      </w:r>
+    </w:p>
+    <w:p>
+      <w:pPr>
+        <w:shd w:val="clear" w:color="auto" w:fill="1F1F1F"/>
+        <w:spacing w:after="0" w:line="285" w:lineRule="atLeast"/>
+        <w:rPr>
+          <w:rFonts w:ascii="Consolas" w:eastAsia="Times New Roman" w:hAnsi="Consolas" w:cs="Times New Roman"/>
+          <w:color w:val="CCCCCC"/>
+          <w:sz w:val="21"/>
+          <w:szCs w:val="21"/>
+        </w:rPr>
+      </w:pPr>
+      <w:r>
+        <w:rPr>
+          <w:rFonts w:ascii="Consolas" w:eastAsia="Times New Roman" w:hAnsi="Consolas" w:cs="Times New Roman"/>
+          <w:color w:val="CCCCCC"/>
+          <w:sz w:val="21"/>
+          <w:szCs w:val="21"/>
+        </w:rPr>
+        <w:t xml:space="preserve">    </w:t>
+      </w:r>
+      <w:r>
+        <w:rPr>
+          <w:rFonts w:ascii="Consolas" w:eastAsia="Times New Roman" w:hAnsi="Consolas" w:cs="Times New Roman"/>
+          <w:color w:val="9CDCFE"/>
+          <w:sz w:val="21"/>
+          <w:szCs w:val="21"/>
+        </w:rPr>
+        <w:t>cluster:</w:t>
+      </w:r>
+      <w:r>
+        <w:rPr>
+          <w:rFonts w:ascii="Consolas" w:eastAsia="Times New Roman" w:hAnsi="Consolas" w:cs="Times New Roman"/>
+          <w:color w:val="CCCCCC"/>
+          <w:sz w:val="21"/>
+          <w:szCs w:val="21"/>
+        </w:rPr>
+        <w:t xml:space="preserve"> </w:t>
+      </w:r>
+      <w:r>
+        <w:rPr>
+          <w:rFonts w:ascii="Consolas" w:eastAsia="Times New Roman" w:hAnsi="Consolas" w:cs="Times New Roman"/>
+          <w:color w:val="C586C0"/>
+          <w:sz w:val="21"/>
+          <w:szCs w:val="21"/>
+        </w:rPr>
+        <w:t>import</w:t>
+      </w:r>
+      <w:r>
+        <w:rPr>
+          <w:rFonts w:ascii="Consolas" w:eastAsia="Times New Roman" w:hAnsi="Consolas" w:cs="Times New Roman"/>
+          <w:color w:val="CCCCCC"/>
+          <w:sz w:val="21"/>
+          <w:szCs w:val="21"/>
+        </w:rPr>
+        <w:t>.</w:t>
+      </w:r>
+      <w:r>
+        <w:rPr>
+          <w:rFonts w:ascii="Consolas" w:eastAsia="Times New Roman" w:hAnsi="Consolas" w:cs="Times New Roman"/>
+          <w:color w:val="9CDCFE"/>
+          <w:sz w:val="21"/>
+          <w:szCs w:val="21"/>
+        </w:rPr>
+        <w:t>meta</w:t>
+      </w:r>
+      <w:r>
+        <w:rPr>
+          <w:rFonts w:ascii="Consolas" w:eastAsia="Times New Roman" w:hAnsi="Consolas" w:cs="Times New Roman"/>
+          <w:color w:val="CCCCCC"/>
+          <w:sz w:val="21"/>
+          <w:szCs w:val="21"/>
+        </w:rPr>
+        <w:t>.</w:t>
+      </w:r>
+      <w:r>
+        <w:rPr>
+          <w:rFonts w:ascii="Consolas" w:eastAsia="Times New Roman" w:hAnsi="Consolas" w:cs="Times New Roman"/>
+          <w:color w:val="9CDCFE"/>
+          <w:sz w:val="21"/>
+          <w:szCs w:val="21"/>
+        </w:rPr>
+        <w:t>env</w:t>
+      </w:r>
+      <w:r>
+        <w:rPr>
+          <w:rFonts w:ascii="Consolas" w:eastAsia="Times New Roman" w:hAnsi="Consolas" w:cs="Times New Roman"/>
+          <w:color w:val="CCCCCC"/>
+          <w:sz w:val="21"/>
+          <w:szCs w:val="21"/>
+        </w:rPr>
+        <w:t>.</w:t>
+      </w:r>
+      <w:r>
+        <w:rPr>
+          <w:rFonts w:ascii="Consolas" w:eastAsia="Times New Roman" w:hAnsi="Consolas" w:cs="Times New Roman"/>
+          <w:color w:val="4FC1FF"/>
+          <w:sz w:val="21"/>
+          <w:szCs w:val="21"/>
+        </w:rPr>
+        <w:t>VITE_PUSHER_APP_CLUSTER</w:t>
+      </w:r>
+      <w:r>
+        <w:rPr>
+          <w:rFonts w:ascii="Consolas" w:eastAsia="Times New Roman" w:hAnsi="Consolas" w:cs="Times New Roman"/>
+          <w:color w:val="CCCCCC"/>
+          <w:sz w:val="21"/>
+          <w:szCs w:val="21"/>
+        </w:rPr>
+        <w:t xml:space="preserve">, </w:t>
+      </w:r>
+      <w:r>
+        <w:rPr>
+          <w:rFonts w:ascii="Consolas" w:eastAsia="Times New Roman" w:hAnsi="Consolas" w:cs="Times New Roman"/>
+          <w:color w:val="6A9955"/>
+          <w:sz w:val="21"/>
+          <w:szCs w:val="21"/>
+        </w:rPr>
+        <w:t>//added this line</w:t>
+      </w:r>
+    </w:p>
+    <w:p>
+      <w:pPr>
+        <w:shd w:val="clear" w:color="auto" w:fill="1F1F1F"/>
+        <w:spacing w:after="0" w:line="285" w:lineRule="atLeast"/>
+        <w:rPr>
+          <w:rFonts w:ascii="Consolas" w:eastAsia="Times New Roman" w:hAnsi="Consolas" w:cs="Times New Roman"/>
+          <w:color w:val="CCCCCC"/>
+          <w:sz w:val="21"/>
+          <w:szCs w:val="21"/>
+        </w:rPr>
+      </w:pPr>
+      <w:r>
+        <w:rPr>
+          <w:rFonts w:ascii="Consolas" w:eastAsia="Times New Roman" w:hAnsi="Consolas" w:cs="Times New Roman"/>
+          <w:color w:val="CCCCCC"/>
+          <w:sz w:val="21"/>
+          <w:szCs w:val="21"/>
         </w:rPr>
         <w:t>});</w:t>
       </w:r>
+    </w:p>
+    <w:p>
+      <w:pPr>
+        <w:shd w:val="clear" w:color="auto" w:fill="1F1F1F"/>
+        <w:spacing w:after="0" w:line="285" w:lineRule="atLeast"/>
+        <w:rPr>
+          <w:rFonts w:ascii="Consolas" w:eastAsia="Times New Roman" w:hAnsi="Consolas" w:cs="Times New Roman"/>
+          <w:color w:val="CCCCCC"/>
+          <w:sz w:val="21"/>
+          <w:szCs w:val="21"/>
+        </w:rPr>
+      </w:pPr>
     </w:p>
     <w:p>
       <w:pPr>
@@ -830,6 +2195,7 @@
           <w:sz w:val="24"/>
           <w:szCs w:val="24"/>
         </w:rPr>
+        <w:lastRenderedPageBreak/>
         <w:drawing>
           <wp:inline distT="0" distB="0" distL="0" distR="0">
             <wp:extent cx="4933950" cy="3295650"/>
@@ -1012,26 +2378,26 @@
           <w:sz w:val="24"/>
           <w:szCs w:val="24"/>
         </w:rPr>
+        <w:t>5. we should register event and listaner in EventServiceProvider.php</w:t>
+      </w:r>
+    </w:p>
+    <w:p>
+      <w:pPr>
+        <w:pStyle w:val="ListParagraph"/>
+        <w:rPr>
+          <w:rFonts w:ascii="Times New Roman" w:hAnsi="Times New Roman" w:cs="Times New Roman"/>
+          <w:sz w:val="24"/>
+          <w:szCs w:val="24"/>
+        </w:rPr>
+      </w:pPr>
+      <w:r>
+        <w:rPr>
+          <w:rFonts w:ascii="Times New Roman" w:hAnsi="Times New Roman" w:cs="Times New Roman"/>
+          <w:noProof/>
+          <w:sz w:val="24"/>
+          <w:szCs w:val="24"/>
+        </w:rPr>
         <w:lastRenderedPageBreak/>
-        <w:t>5. we should register event and listaner in EventServiceProvider.php</w:t>
-      </w:r>
-    </w:p>
-    <w:p>
-      <w:pPr>
-        <w:pStyle w:val="ListParagraph"/>
-        <w:rPr>
-          <w:rFonts w:ascii="Times New Roman" w:hAnsi="Times New Roman" w:cs="Times New Roman"/>
-          <w:sz w:val="24"/>
-          <w:szCs w:val="24"/>
-        </w:rPr>
-      </w:pPr>
-      <w:r>
-        <w:rPr>
-          <w:rFonts w:ascii="Times New Roman" w:hAnsi="Times New Roman" w:cs="Times New Roman"/>
-          <w:noProof/>
-          <w:sz w:val="24"/>
-          <w:szCs w:val="24"/>
-        </w:rPr>
         <w:drawing>
           <wp:inline distT="0" distB="0" distL="0" distR="0">
             <wp:extent cx="5943600" cy="3383454"/>
@@ -1307,6 +2673,233 @@
           <w:szCs w:val="24"/>
         </w:rPr>
       </w:pPr>
+      <w:r>
+        <w:rPr>
+          <w:rFonts w:ascii="Times New Roman" w:hAnsi="Times New Roman" w:cs="Times New Roman"/>
+          <w:sz w:val="24"/>
+          <w:szCs w:val="24"/>
+        </w:rPr>
+        <w:t>10) Event and listener register in EventServiceProvice.php</w:t>
+      </w:r>
+    </w:p>
+    <w:p>
+      <w:pPr>
+        <w:pStyle w:val="ListParagraph"/>
+        <w:rPr>
+          <w:rFonts w:ascii="Times New Roman" w:hAnsi="Times New Roman" w:cs="Times New Roman"/>
+          <w:sz w:val="24"/>
+          <w:szCs w:val="24"/>
+        </w:rPr>
+      </w:pPr>
+      <w:r>
+        <w:rPr>
+          <w:rFonts w:ascii="Times New Roman" w:hAnsi="Times New Roman" w:cs="Times New Roman"/>
+          <w:noProof/>
+          <w:sz w:val="24"/>
+          <w:szCs w:val="24"/>
+        </w:rPr>
+        <w:drawing>
+          <wp:inline distT="0" distB="0" distL="0" distR="0">
+            <wp:extent cx="5943600" cy="2140748"/>
+            <wp:effectExtent l="19050" t="0" r="0" b="0"/>
+            <wp:docPr id="2" name="Picture 1"/>
+            <wp:cNvGraphicFramePr>
+              <a:graphicFrameLocks xmlns:a="http://schemas.openxmlformats.org/drawingml/2006/main" noChangeAspect="1"/>
+            </wp:cNvGraphicFramePr>
+            <a:graphic xmlns:a="http://schemas.openxmlformats.org/drawingml/2006/main">
+              <a:graphicData uri="http://schemas.openxmlformats.org/drawingml/2006/picture">
+                <pic:pic xmlns:pic="http://schemas.openxmlformats.org/drawingml/2006/picture">
+                  <pic:nvPicPr>
+                    <pic:cNvPr id="0" name="Picture 1"/>
+                    <pic:cNvPicPr>
+                      <a:picLocks noChangeAspect="1" noChangeArrowheads="1"/>
+                    </pic:cNvPicPr>
+                  </pic:nvPicPr>
+                  <pic:blipFill>
+                    <a:blip r:embed="rId10"/>
+                    <a:srcRect/>
+                    <a:stretch>
+                      <a:fillRect/>
+                    </a:stretch>
+                  </pic:blipFill>
+                  <pic:spPr bwMode="auto">
+                    <a:xfrm>
+                      <a:off x="0" y="0"/>
+                      <a:ext cx="5943600" cy="2140748"/>
+                    </a:xfrm>
+                    <a:prstGeom prst="rect">
+                      <a:avLst/>
+                    </a:prstGeom>
+                    <a:noFill/>
+                    <a:ln w="9525">
+                      <a:noFill/>
+                      <a:miter lim="800000"/>
+                      <a:headEnd/>
+                      <a:tailEnd/>
+                    </a:ln>
+                  </pic:spPr>
+                </pic:pic>
+              </a:graphicData>
+            </a:graphic>
+          </wp:inline>
+        </w:drawing>
+      </w:r>
+    </w:p>
+    <w:p>
+      <w:pPr>
+        <w:pStyle w:val="ListParagraph"/>
+        <w:numPr>
+          <w:ilvl w:val="0"/>
+          <w:numId w:val="2"/>
+        </w:numPr>
+        <w:rPr>
+          <w:rFonts w:ascii="Times New Roman" w:hAnsi="Times New Roman" w:cs="Times New Roman"/>
+          <w:sz w:val="24"/>
+          <w:szCs w:val="24"/>
+        </w:rPr>
+      </w:pPr>
+      <w:r>
+        <w:rPr>
+          <w:rFonts w:ascii="Times New Roman" w:hAnsi="Times New Roman" w:cs="Times New Roman"/>
+          <w:sz w:val="24"/>
+          <w:szCs w:val="24"/>
+        </w:rPr>
+        <w:t xml:space="preserve">#Event make command: </w:t>
+      </w:r>
+    </w:p>
+    <w:p>
+      <w:pPr>
+        <w:pStyle w:val="ListParagraph"/>
+        <w:numPr>
+          <w:ilvl w:val="0"/>
+          <w:numId w:val="2"/>
+        </w:numPr>
+        <w:rPr>
+          <w:rFonts w:ascii="Times New Roman" w:hAnsi="Times New Roman" w:cs="Times New Roman"/>
+          <w:sz w:val="24"/>
+          <w:szCs w:val="24"/>
+        </w:rPr>
+      </w:pPr>
+      <w:r>
+        <w:rPr>
+          <w:rFonts w:ascii="Times New Roman" w:hAnsi="Times New Roman" w:cs="Times New Roman"/>
+          <w:sz w:val="24"/>
+          <w:szCs w:val="24"/>
+        </w:rPr>
+        <w:t>php artisan make:event ChatEvent</w:t>
+      </w:r>
+    </w:p>
+    <w:p>
+      <w:pPr>
+        <w:pStyle w:val="ListParagraph"/>
+        <w:numPr>
+          <w:ilvl w:val="0"/>
+          <w:numId w:val="2"/>
+        </w:numPr>
+        <w:rPr>
+          <w:rFonts w:ascii="Times New Roman" w:hAnsi="Times New Roman" w:cs="Times New Roman"/>
+          <w:sz w:val="24"/>
+          <w:szCs w:val="24"/>
+        </w:rPr>
+      </w:pPr>
+      <w:r>
+        <w:rPr>
+          <w:rFonts w:ascii="Times New Roman" w:hAnsi="Times New Roman" w:cs="Times New Roman"/>
+          <w:sz w:val="24"/>
+          <w:szCs w:val="24"/>
+        </w:rPr>
+        <w:t>#Listaner comman:</w:t>
+      </w:r>
+    </w:p>
+    <w:p>
+      <w:pPr>
+        <w:pStyle w:val="ListParagraph"/>
+        <w:numPr>
+          <w:ilvl w:val="0"/>
+          <w:numId w:val="2"/>
+        </w:numPr>
+        <w:rPr>
+          <w:rFonts w:ascii="Times New Roman" w:hAnsi="Times New Roman" w:cs="Times New Roman"/>
+          <w:sz w:val="24"/>
+          <w:szCs w:val="24"/>
+        </w:rPr>
+      </w:pPr>
+      <w:r>
+        <w:rPr>
+          <w:rFonts w:ascii="Times New Roman" w:hAnsi="Times New Roman" w:cs="Times New Roman"/>
+          <w:sz w:val="24"/>
+          <w:szCs w:val="24"/>
+        </w:rPr>
+        <w:t>php artisan make:listaner ChatListaner –class=ChatEvent</w:t>
+      </w:r>
+    </w:p>
+    <w:p>
+      <w:pPr>
+        <w:pStyle w:val="ListParagraph"/>
+        <w:numPr>
+          <w:ilvl w:val="0"/>
+          <w:numId w:val="2"/>
+        </w:numPr>
+        <w:rPr>
+          <w:rFonts w:ascii="Times New Roman" w:hAnsi="Times New Roman" w:cs="Times New Roman"/>
+          <w:sz w:val="24"/>
+          <w:szCs w:val="24"/>
+        </w:rPr>
+      </w:pPr>
+      <w:r>
+        <w:rPr>
+          <w:rFonts w:ascii="Times New Roman" w:hAnsi="Times New Roman" w:cs="Times New Roman"/>
+          <w:sz w:val="24"/>
+          <w:szCs w:val="24"/>
+        </w:rPr>
+        <w:t># Or I can also write event listaner into EventSErviceProvider.php and run that command, that are</w:t>
+      </w:r>
+    </w:p>
+    <w:p>
+      <w:pPr>
+        <w:pStyle w:val="ListParagraph"/>
+        <w:numPr>
+          <w:ilvl w:val="0"/>
+          <w:numId w:val="2"/>
+        </w:numPr>
+        <w:rPr>
+          <w:rFonts w:ascii="Times New Roman" w:hAnsi="Times New Roman" w:cs="Times New Roman"/>
+          <w:sz w:val="24"/>
+          <w:szCs w:val="24"/>
+        </w:rPr>
+      </w:pPr>
+      <w:r>
+        <w:rPr>
+          <w:rFonts w:ascii="Times New Roman" w:hAnsi="Times New Roman" w:cs="Times New Roman"/>
+          <w:sz w:val="24"/>
+          <w:szCs w:val="24"/>
+        </w:rPr>
+        <w:t>php artisan event:generate</w:t>
+      </w:r>
+    </w:p>
+    <w:p>
+      <w:pPr>
+        <w:pStyle w:val="ListParagraph"/>
+        <w:numPr>
+          <w:ilvl w:val="0"/>
+          <w:numId w:val="2"/>
+        </w:numPr>
+        <w:rPr>
+          <w:rFonts w:ascii="Times New Roman" w:hAnsi="Times New Roman" w:cs="Times New Roman"/>
+          <w:sz w:val="24"/>
+          <w:szCs w:val="24"/>
+        </w:rPr>
+      </w:pPr>
+    </w:p>
+    <w:p>
+      <w:pPr>
+        <w:pStyle w:val="ListParagraph"/>
+        <w:rPr>
+          <w:rFonts w:ascii="Times New Roman" w:hAnsi="Times New Roman" w:cs="Times New Roman"/>
+          <w:sz w:val="24"/>
+          <w:szCs w:val="24"/>
+        </w:rPr>
+      </w:pPr>
     </w:p>
     <w:p>
       <w:pPr>
@@ -1331,6 +2924,119 @@
 <file path=word/numbering.xml><?xml version="1.0" encoding="utf-8"?>
 <w:numbering xmlns:ve="http://schemas.openxmlformats.org/markup-compatibility/2006" xmlns:o="urn:schemas-microsoft-com:office:office" xmlns:r="http://schemas.openxmlformats.org/officeDocument/2006/relationships" xmlns:m="http://schemas.openxmlformats.org/officeDocument/2006/math" xmlns:v="urn:schemas-microsoft-com:vml" xmlns:wp="http://schemas.openxmlformats.org/drawingml/2006/wordprocessingDrawing" xmlns:w10="urn:schemas-microsoft-com:office:word" xmlns:w="http://schemas.openxmlformats.org/wordprocessingml/2006/main" xmlns:wne="http://schemas.microsoft.com/office/word/2006/wordml">
   <w:abstractNum w:abstractNumId="0">
+    <w:nsid w:val="00EA3396"/>
+    <w:multiLevelType w:val="hybridMultilevel"/>
+    <w:tmpl w:val="9EE2C62E"/>
+    <w:lvl w:ilvl="0" w:tplc="7DE88A8C">
+      <w:start w:val="10"/>
+      <w:numFmt w:val="bullet"/>
+      <w:lvlText w:val=""/>
+      <w:lvlJc w:val="left"/>
+      <w:pPr>
+        <w:ind w:left="1080" w:hanging="360"/>
+      </w:pPr>
+      <w:rPr>
+        <w:rFonts w:ascii="Wingdings" w:eastAsiaTheme="minorEastAsia" w:hAnsi="Wingdings" w:cs="Times New Roman" w:hint="default"/>
+      </w:rPr>
+    </w:lvl>
+    <w:lvl w:ilvl="1" w:tplc="04090003" w:tentative="1">
+      <w:start w:val="1"/>
+      <w:numFmt w:val="bullet"/>
+      <w:lvlText w:val="o"/>
+      <w:lvlJc w:val="left"/>
+      <w:pPr>
+        <w:ind w:left="1800" w:hanging="360"/>
+      </w:pPr>
+      <w:rPr>
+        <w:rFonts w:ascii="Courier New" w:hAnsi="Courier New" w:cs="Courier New" w:hint="default"/>
+      </w:rPr>
+    </w:lvl>
+    <w:lvl w:ilvl="2" w:tplc="04090005" w:tentative="1">
+      <w:start w:val="1"/>
+      <w:numFmt w:val="bullet"/>
+      <w:lvlText w:val=""/>
+      <w:lvlJc w:val="left"/>
+      <w:pPr>
+        <w:ind w:left="2520" w:hanging="360"/>
+      </w:pPr>
+      <w:rPr>
+        <w:rFonts w:ascii="Wingdings" w:hAnsi="Wingdings" w:hint="default"/>
+      </w:rPr>
+    </w:lvl>
+    <w:lvl w:ilvl="3" w:tplc="04090001" w:tentative="1">
+      <w:start w:val="1"/>
+      <w:numFmt w:val="bullet"/>
+      <w:lvlText w:val=""/>
+      <w:lvlJc w:val="left"/>
+      <w:pPr>
+        <w:ind w:left="3240" w:hanging="360"/>
+      </w:pPr>
+      <w:rPr>
+        <w:rFonts w:ascii="Symbol" w:hAnsi="Symbol" w:hint="default"/>
+      </w:rPr>
+    </w:lvl>
+    <w:lvl w:ilvl="4" w:tplc="04090003" w:tentative="1">
+      <w:start w:val="1"/>
+      <w:numFmt w:val="bullet"/>
+      <w:lvlText w:val="o"/>
+      <w:lvlJc w:val="left"/>
+      <w:pPr>
+        <w:ind w:left="3960" w:hanging="360"/>
+      </w:pPr>
+      <w:rPr>
+        <w:rFonts w:ascii="Courier New" w:hAnsi="Courier New" w:cs="Courier New" w:hint="default"/>
+      </w:rPr>
+    </w:lvl>
+    <w:lvl w:ilvl="5" w:tplc="04090005" w:tentative="1">
+      <w:start w:val="1"/>
+      <w:numFmt w:val="bullet"/>
+      <w:lvlText w:val=""/>
+      <w:lvlJc w:val="left"/>
+      <w:pPr>
+        <w:ind w:left="4680" w:hanging="360"/>
+      </w:pPr>
+      <w:rPr>
+        <w:rFonts w:ascii="Wingdings" w:hAnsi="Wingdings" w:hint="default"/>
+      </w:rPr>
+    </w:lvl>
+    <w:lvl w:ilvl="6" w:tplc="04090001" w:tentative="1">
+      <w:start w:val="1"/>
+      <w:numFmt w:val="bullet"/>
+      <w:lvlText w:val=""/>
+      <w:lvlJc w:val="left"/>
+      <w:pPr>
+        <w:ind w:left="5400" w:hanging="360"/>
+      </w:pPr>
+      <w:rPr>
+        <w:rFonts w:ascii="Symbol" w:hAnsi="Symbol" w:hint="default"/>
+      </w:rPr>
+    </w:lvl>
+    <w:lvl w:ilvl="7" w:tplc="04090003" w:tentative="1">
+      <w:start w:val="1"/>
+      <w:numFmt w:val="bullet"/>
+      <w:lvlText w:val="o"/>
+      <w:lvlJc w:val="left"/>
+      <w:pPr>
+        <w:ind w:left="6120" w:hanging="360"/>
+      </w:pPr>
+      <w:rPr>
+        <w:rFonts w:ascii="Courier New" w:hAnsi="Courier New" w:cs="Courier New" w:hint="default"/>
+      </w:rPr>
+    </w:lvl>
+    <w:lvl w:ilvl="8" w:tplc="04090005" w:tentative="1">
+      <w:start w:val="1"/>
+      <w:numFmt w:val="bullet"/>
+      <w:lvlText w:val=""/>
+      <w:lvlJc w:val="left"/>
+      <w:pPr>
+        <w:ind w:left="6840" w:hanging="360"/>
+      </w:pPr>
+      <w:rPr>
+        <w:rFonts w:ascii="Wingdings" w:hAnsi="Wingdings" w:hint="default"/>
+      </w:rPr>
+    </w:lvl>
+  </w:abstractNum>
+  <w:abstractNum w:abstractNumId="1">
     <w:nsid w:val="1B7B65EC"/>
     <w:multiLevelType w:val="hybridMultilevel"/>
     <w:tmpl w:val="33721316"/>
@@ -1420,6 +3126,9 @@
     </w:lvl>
   </w:abstractNum>
   <w:num w:numId="1">
+    <w:abstractNumId w:val="1"/>
+  </w:num>
+  <w:num w:numId="2">
     <w:abstractNumId w:val="0"/>
   </w:num>
 </w:numbering>
@@ -1584,6 +3293,7 @@
   <w:style w:type="paragraph" w:default="1" w:styleId="Normal">
     <w:name w:val="Normal"/>
     <w:qFormat/>
+    <w:rsid w:val="002E0857"/>
   </w:style>
   <w:style w:type="character" w:default="1" w:styleId="DefaultParagraphFont">
     <w:name w:val="Default Paragraph Font"/>

</xml_diff>